<commit_message>
Add the weekly fprog content
</commit_message>
<xml_diff>
--- a/Module/fprog/00_Moduldokumentation.docx
+++ b/Module/fprog/00_Moduldokumentation.docx
@@ -1,6 +1,6 @@
 
 <file path=word/document.xml><?xml version="1.0" encoding="utf-8"?>
-<w:document xmlns:wpc="http://schemas.microsoft.com/office/word/2010/wordprocessingCanvas" xmlns:mc="http://schemas.openxmlformats.org/markup-compatibility/2006" xmlns:o="urn:schemas-microsoft-com:office:office" xmlns:r="http://schemas.openxmlformats.org/officeDocument/2006/relationships" xmlns:m="http://schemas.openxmlformats.org/officeDocument/2006/math" xmlns:v="urn:schemas-microsoft-com:vml" xmlns:wp14="http://schemas.microsoft.com/office/word/2010/wordprocessingDrawing" xmlns:wp="http://schemas.openxmlformats.org/drawingml/2006/wordprocessingDrawing" xmlns:w10="urn:schemas-microsoft-com:office:word" xmlns:w="http://schemas.openxmlformats.org/wordprocessingml/2006/main" xmlns:w14="http://schemas.microsoft.com/office/word/2010/wordml" xmlns:w15="http://schemas.microsoft.com/office/word/2012/wordml" xmlns:wpg="http://schemas.microsoft.com/office/word/2010/wordprocessingGroup" xmlns:wpi="http://schemas.microsoft.com/office/word/2010/wordprocessingInk" xmlns:wne="http://schemas.microsoft.com/office/word/2006/wordml" xmlns:wps="http://schemas.microsoft.com/office/word/2010/wordprocessingShape" mc:Ignorable="w14 w15 wp14">
+<w:document xmlns:wpc="http://schemas.microsoft.com/office/word/2010/wordprocessingCanvas" xmlns:cx="http://schemas.microsoft.com/office/drawing/2014/chartex" xmlns:cx1="http://schemas.microsoft.com/office/drawing/2015/9/8/chartex" xmlns:cx2="http://schemas.microsoft.com/office/drawing/2015/10/21/chartex" xmlns:mc="http://schemas.openxmlformats.org/markup-compatibility/2006" xmlns:o="urn:schemas-microsoft-com:office:office" xmlns:r="http://schemas.openxmlformats.org/officeDocument/2006/relationships" xmlns:m="http://schemas.openxmlformats.org/officeDocument/2006/math" xmlns:v="urn:schemas-microsoft-com:vml" xmlns:wp14="http://schemas.microsoft.com/office/word/2010/wordprocessingDrawing" xmlns:wp="http://schemas.openxmlformats.org/drawingml/2006/wordprocessingDrawing" xmlns:w10="urn:schemas-microsoft-com:office:word" xmlns:w="http://schemas.openxmlformats.org/wordprocessingml/2006/main" xmlns:w14="http://schemas.microsoft.com/office/word/2010/wordml" xmlns:w15="http://schemas.microsoft.com/office/word/2012/wordml" xmlns:w16se="http://schemas.microsoft.com/office/word/2015/wordml/symex" xmlns:wpg="http://schemas.microsoft.com/office/word/2010/wordprocessingGroup" xmlns:wpi="http://schemas.microsoft.com/office/word/2010/wordprocessingInk" xmlns:wne="http://schemas.microsoft.com/office/word/2006/wordml" xmlns:wps="http://schemas.microsoft.com/office/word/2010/wordprocessingShape" mc:Ignorable="w14 w15 w16se wp14">
   <w:body>
     <w:sdt>
       <w:sdtPr>
@@ -125,14 +125,6 @@
                                     <w:lang w:val="en-US"/>
                                   </w:rPr>
                                 </w:pPr>
-                                <w:r>
-                                  <w:rPr>
-                                    <w:sz w:val="40"/>
-                                    <w:szCs w:val="40"/>
-                                    <w:lang w:val="en-US"/>
-                                  </w:rPr>
-                                  <w:t>Modul Functional Programming (</w:t>
-                                </w:r>
                                 <w:proofErr w:type="spellStart"/>
                                 <w:r>
                                   <w:rPr>
@@ -140,7 +132,7 @@
                                     <w:szCs w:val="40"/>
                                     <w:lang w:val="en-US"/>
                                   </w:rPr>
-                                  <w:t>fprog</w:t>
+                                  <w:t>Modul</w:t>
                                 </w:r>
                                 <w:proofErr w:type="spellEnd"/>
                                 <w:r>
@@ -149,7 +141,7 @@
                                     <w:szCs w:val="40"/>
                                     <w:lang w:val="en-US"/>
                                   </w:rPr>
-                                  <w:t>)</w:t>
+                                  <w:t xml:space="preserve"> Functional Programming (fprog)</w:t>
                                 </w:r>
                               </w:p>
                               <w:p>
@@ -240,14 +232,6 @@
                               <w:lang w:val="en-US"/>
                             </w:rPr>
                           </w:pPr>
-                          <w:r>
-                            <w:rPr>
-                              <w:sz w:val="40"/>
-                              <w:szCs w:val="40"/>
-                              <w:lang w:val="en-US"/>
-                            </w:rPr>
-                            <w:t>Modul Functional Programming (</w:t>
-                          </w:r>
                           <w:proofErr w:type="spellStart"/>
                           <w:r>
                             <w:rPr>
@@ -255,7 +239,7 @@
                               <w:szCs w:val="40"/>
                               <w:lang w:val="en-US"/>
                             </w:rPr>
-                            <w:t>fprog</w:t>
+                            <w:t>Modul</w:t>
                           </w:r>
                           <w:proofErr w:type="spellEnd"/>
                           <w:r>
@@ -264,7 +248,7 @@
                               <w:szCs w:val="40"/>
                               <w:lang w:val="en-US"/>
                             </w:rPr>
-                            <w:t>)</w:t>
+                            <w:t xml:space="preserve"> Functional Programming (fprog)</w:t>
                           </w:r>
                         </w:p>
                         <w:p>
@@ -536,7 +520,7 @@
           <w:r>
             <w:fldChar w:fldCharType="separate"/>
           </w:r>
-          <w:hyperlink w:anchor="_Toc462167781" w:history="1">
+          <w:hyperlink w:anchor="_Toc462236318" w:history="1">
             <w:r>
               <w:rPr>
                 <w:rStyle w:val="Hyperlink"/>
@@ -578,7 +562,7 @@
                 <w:noProof/>
                 <w:webHidden/>
               </w:rPr>
-              <w:instrText xml:space="preserve"> PAGEREF _Toc462167781 \h </w:instrText>
+              <w:instrText xml:space="preserve"> PAGEREF _Toc462236318 \h </w:instrText>
             </w:r>
             <w:r>
               <w:rPr>
@@ -622,7 +606,7 @@
               <w:lang w:eastAsia="de-CH"/>
             </w:rPr>
           </w:pPr>
-          <w:hyperlink w:anchor="_Toc462167782" w:history="1">
+          <w:hyperlink w:anchor="_Toc462236319" w:history="1">
             <w:r>
               <w:rPr>
                 <w:rStyle w:val="Hyperlink"/>
@@ -664,7 +648,7 @@
                 <w:noProof/>
                 <w:webHidden/>
               </w:rPr>
-              <w:instrText xml:space="preserve"> PAGEREF _Toc462167782 \h </w:instrText>
+              <w:instrText xml:space="preserve"> PAGEREF _Toc462236319 \h </w:instrText>
             </w:r>
             <w:r>
               <w:rPr>
@@ -708,7 +692,7 @@
               <w:lang w:eastAsia="de-CH"/>
             </w:rPr>
           </w:pPr>
-          <w:hyperlink w:anchor="_Toc462167783" w:history="1">
+          <w:hyperlink w:anchor="_Toc462236320" w:history="1">
             <w:r>
               <w:rPr>
                 <w:rStyle w:val="Hyperlink"/>
@@ -750,7 +734,7 @@
                 <w:noProof/>
                 <w:webHidden/>
               </w:rPr>
-              <w:instrText xml:space="preserve"> PAGEREF _Toc462167783 \h </w:instrText>
+              <w:instrText xml:space="preserve"> PAGEREF _Toc462236320 \h </w:instrText>
             </w:r>
             <w:r>
               <w:rPr>
@@ -794,7 +778,7 @@
               <w:lang w:eastAsia="de-CH"/>
             </w:rPr>
           </w:pPr>
-          <w:hyperlink w:anchor="_Toc462167784" w:history="1">
+          <w:hyperlink w:anchor="_Toc462236321" w:history="1">
             <w:r>
               <w:rPr>
                 <w:rStyle w:val="Hyperlink"/>
@@ -836,7 +820,7 @@
                 <w:noProof/>
                 <w:webHidden/>
               </w:rPr>
-              <w:instrText xml:space="preserve"> PAGEREF _Toc462167784 \h </w:instrText>
+              <w:instrText xml:space="preserve"> PAGEREF _Toc462236321 \h </w:instrText>
             </w:r>
             <w:r>
               <w:rPr>
@@ -876,7 +860,7 @@
               <w:lang w:eastAsia="de-CH"/>
             </w:rPr>
           </w:pPr>
-          <w:hyperlink w:anchor="_Toc462167785" w:history="1">
+          <w:hyperlink w:anchor="_Toc462236322" w:history="1">
             <w:r>
               <w:rPr>
                 <w:rStyle w:val="Hyperlink"/>
@@ -918,7 +902,7 @@
                 <w:noProof/>
                 <w:webHidden/>
               </w:rPr>
-              <w:instrText xml:space="preserve"> PAGEREF _Toc462167785 \h </w:instrText>
+              <w:instrText xml:space="preserve"> PAGEREF _Toc462236322 \h </w:instrText>
             </w:r>
             <w:r>
               <w:rPr>
@@ -939,6 +923,1232 @@
                 <w:webHidden/>
               </w:rPr>
               <w:t>3</w:t>
+            </w:r>
+            <w:r>
+              <w:rPr>
+                <w:noProof/>
+                <w:webHidden/>
+              </w:rPr>
+              <w:fldChar w:fldCharType="end"/>
+            </w:r>
+          </w:hyperlink>
+        </w:p>
+        <w:p>
+          <w:pPr>
+            <w:pStyle w:val="Verzeichnis2"/>
+            <w:tabs>
+              <w:tab w:val="left" w:pos="880"/>
+              <w:tab w:val="right" w:leader="dot" w:pos="9062"/>
+            </w:tabs>
+            <w:rPr>
+              <w:rFonts w:eastAsiaTheme="minorEastAsia"/>
+              <w:noProof/>
+              <w:lang w:eastAsia="de-CH"/>
+            </w:rPr>
+          </w:pPr>
+          <w:hyperlink w:anchor="_Toc462236323" w:history="1">
+            <w:r>
+              <w:rPr>
+                <w:rStyle w:val="Hyperlink"/>
+                <w:noProof/>
+              </w:rPr>
+              <w:t>2.1</w:t>
+            </w:r>
+            <w:r>
+              <w:rPr>
+                <w:rFonts w:eastAsiaTheme="minorEastAsia"/>
+                <w:noProof/>
+                <w:lang w:eastAsia="de-CH"/>
+              </w:rPr>
+              <w:tab/>
+            </w:r>
+            <w:r>
+              <w:rPr>
+                <w:rStyle w:val="Hyperlink"/>
+                <w:noProof/>
+              </w:rPr>
+              <w:t>What is a Functional Language</w:t>
+            </w:r>
+            <w:r>
+              <w:rPr>
+                <w:noProof/>
+                <w:webHidden/>
+              </w:rPr>
+              <w:tab/>
+            </w:r>
+            <w:r>
+              <w:rPr>
+                <w:noProof/>
+                <w:webHidden/>
+              </w:rPr>
+              <w:fldChar w:fldCharType="begin"/>
+            </w:r>
+            <w:r>
+              <w:rPr>
+                <w:noProof/>
+                <w:webHidden/>
+              </w:rPr>
+              <w:instrText xml:space="preserve"> PAGEREF _Toc462236323 \h </w:instrText>
+            </w:r>
+            <w:r>
+              <w:rPr>
+                <w:noProof/>
+                <w:webHidden/>
+              </w:rPr>
+            </w:r>
+            <w:r>
+              <w:rPr>
+                <w:noProof/>
+                <w:webHidden/>
+              </w:rPr>
+              <w:fldChar w:fldCharType="separate"/>
+            </w:r>
+            <w:r>
+              <w:rPr>
+                <w:noProof/>
+                <w:webHidden/>
+              </w:rPr>
+              <w:t>3</w:t>
+            </w:r>
+            <w:r>
+              <w:rPr>
+                <w:noProof/>
+                <w:webHidden/>
+              </w:rPr>
+              <w:fldChar w:fldCharType="end"/>
+            </w:r>
+          </w:hyperlink>
+        </w:p>
+        <w:p>
+          <w:pPr>
+            <w:pStyle w:val="Verzeichnis2"/>
+            <w:tabs>
+              <w:tab w:val="left" w:pos="880"/>
+              <w:tab w:val="right" w:leader="dot" w:pos="9062"/>
+            </w:tabs>
+            <w:rPr>
+              <w:rFonts w:eastAsiaTheme="minorEastAsia"/>
+              <w:noProof/>
+              <w:lang w:eastAsia="de-CH"/>
+            </w:rPr>
+          </w:pPr>
+          <w:hyperlink w:anchor="_Toc462236324" w:history="1">
+            <w:r>
+              <w:rPr>
+                <w:rStyle w:val="Hyperlink"/>
+                <w:noProof/>
+                <w:lang w:val="en-US"/>
+              </w:rPr>
+              <w:t>2.2</w:t>
+            </w:r>
+            <w:r>
+              <w:rPr>
+                <w:rFonts w:eastAsiaTheme="minorEastAsia"/>
+                <w:noProof/>
+                <w:lang w:eastAsia="de-CH"/>
+              </w:rPr>
+              <w:tab/>
+            </w:r>
+            <w:r>
+              <w:rPr>
+                <w:rStyle w:val="Hyperlink"/>
+                <w:noProof/>
+                <w:lang w:val="en-US"/>
+              </w:rPr>
+              <w:t>Example</w:t>
+            </w:r>
+            <w:r>
+              <w:rPr>
+                <w:noProof/>
+                <w:webHidden/>
+              </w:rPr>
+              <w:tab/>
+            </w:r>
+            <w:r>
+              <w:rPr>
+                <w:noProof/>
+                <w:webHidden/>
+              </w:rPr>
+              <w:fldChar w:fldCharType="begin"/>
+            </w:r>
+            <w:r>
+              <w:rPr>
+                <w:noProof/>
+                <w:webHidden/>
+              </w:rPr>
+              <w:instrText xml:space="preserve"> PAGEREF _Toc462236324 \h </w:instrText>
+            </w:r>
+            <w:r>
+              <w:rPr>
+                <w:noProof/>
+                <w:webHidden/>
+              </w:rPr>
+            </w:r>
+            <w:r>
+              <w:rPr>
+                <w:noProof/>
+                <w:webHidden/>
+              </w:rPr>
+              <w:fldChar w:fldCharType="separate"/>
+            </w:r>
+            <w:r>
+              <w:rPr>
+                <w:noProof/>
+                <w:webHidden/>
+              </w:rPr>
+              <w:t>3</w:t>
+            </w:r>
+            <w:r>
+              <w:rPr>
+                <w:noProof/>
+                <w:webHidden/>
+              </w:rPr>
+              <w:fldChar w:fldCharType="end"/>
+            </w:r>
+          </w:hyperlink>
+        </w:p>
+        <w:p>
+          <w:pPr>
+            <w:pStyle w:val="Verzeichnis2"/>
+            <w:tabs>
+              <w:tab w:val="left" w:pos="880"/>
+              <w:tab w:val="right" w:leader="dot" w:pos="9062"/>
+            </w:tabs>
+            <w:rPr>
+              <w:rFonts w:eastAsiaTheme="minorEastAsia"/>
+              <w:noProof/>
+              <w:lang w:eastAsia="de-CH"/>
+            </w:rPr>
+          </w:pPr>
+          <w:hyperlink w:anchor="_Toc462236325" w:history="1">
+            <w:r>
+              <w:rPr>
+                <w:rStyle w:val="Hyperlink"/>
+                <w:noProof/>
+                <w:lang w:val="en-US"/>
+              </w:rPr>
+              <w:t>2.3</w:t>
+            </w:r>
+            <w:r>
+              <w:rPr>
+                <w:rFonts w:eastAsiaTheme="minorEastAsia"/>
+                <w:noProof/>
+                <w:lang w:eastAsia="de-CH"/>
+              </w:rPr>
+              <w:tab/>
+            </w:r>
+            <w:r>
+              <w:rPr>
+                <w:rStyle w:val="Hyperlink"/>
+                <w:noProof/>
+                <w:lang w:val="en-US"/>
+              </w:rPr>
+              <w:t>History</w:t>
+            </w:r>
+            <w:r>
+              <w:rPr>
+                <w:noProof/>
+                <w:webHidden/>
+              </w:rPr>
+              <w:tab/>
+            </w:r>
+            <w:r>
+              <w:rPr>
+                <w:noProof/>
+                <w:webHidden/>
+              </w:rPr>
+              <w:fldChar w:fldCharType="begin"/>
+            </w:r>
+            <w:r>
+              <w:rPr>
+                <w:noProof/>
+                <w:webHidden/>
+              </w:rPr>
+              <w:instrText xml:space="preserve"> PAGEREF _Toc462236325 \h </w:instrText>
+            </w:r>
+            <w:r>
+              <w:rPr>
+                <w:noProof/>
+                <w:webHidden/>
+              </w:rPr>
+            </w:r>
+            <w:r>
+              <w:rPr>
+                <w:noProof/>
+                <w:webHidden/>
+              </w:rPr>
+              <w:fldChar w:fldCharType="separate"/>
+            </w:r>
+            <w:r>
+              <w:rPr>
+                <w:noProof/>
+                <w:webHidden/>
+              </w:rPr>
+              <w:t>3</w:t>
+            </w:r>
+            <w:r>
+              <w:rPr>
+                <w:noProof/>
+                <w:webHidden/>
+              </w:rPr>
+              <w:fldChar w:fldCharType="end"/>
+            </w:r>
+          </w:hyperlink>
+        </w:p>
+        <w:p>
+          <w:pPr>
+            <w:pStyle w:val="Verzeichnis2"/>
+            <w:tabs>
+              <w:tab w:val="left" w:pos="880"/>
+              <w:tab w:val="right" w:leader="dot" w:pos="9062"/>
+            </w:tabs>
+            <w:rPr>
+              <w:rFonts w:eastAsiaTheme="minorEastAsia"/>
+              <w:noProof/>
+              <w:lang w:eastAsia="de-CH"/>
+            </w:rPr>
+          </w:pPr>
+          <w:hyperlink w:anchor="_Toc462236326" w:history="1">
+            <w:r>
+              <w:rPr>
+                <w:rStyle w:val="Hyperlink"/>
+                <w:noProof/>
+                <w:lang w:val="en-US"/>
+              </w:rPr>
+              <w:t>2.4</w:t>
+            </w:r>
+            <w:r>
+              <w:rPr>
+                <w:rFonts w:eastAsiaTheme="minorEastAsia"/>
+                <w:noProof/>
+                <w:lang w:eastAsia="de-CH"/>
+              </w:rPr>
+              <w:tab/>
+            </w:r>
+            <w:r>
+              <w:rPr>
+                <w:rStyle w:val="Hyperlink"/>
+                <w:noProof/>
+                <w:lang w:val="en-US"/>
+              </w:rPr>
+              <w:t>Glasgow Haskell Compiler</w:t>
+            </w:r>
+            <w:r>
+              <w:rPr>
+                <w:noProof/>
+                <w:webHidden/>
+              </w:rPr>
+              <w:tab/>
+            </w:r>
+            <w:r>
+              <w:rPr>
+                <w:noProof/>
+                <w:webHidden/>
+              </w:rPr>
+              <w:fldChar w:fldCharType="begin"/>
+            </w:r>
+            <w:r>
+              <w:rPr>
+                <w:noProof/>
+                <w:webHidden/>
+              </w:rPr>
+              <w:instrText xml:space="preserve"> PAGEREF _Toc462236326 \h </w:instrText>
+            </w:r>
+            <w:r>
+              <w:rPr>
+                <w:noProof/>
+                <w:webHidden/>
+              </w:rPr>
+            </w:r>
+            <w:r>
+              <w:rPr>
+                <w:noProof/>
+                <w:webHidden/>
+              </w:rPr>
+              <w:fldChar w:fldCharType="separate"/>
+            </w:r>
+            <w:r>
+              <w:rPr>
+                <w:noProof/>
+                <w:webHidden/>
+              </w:rPr>
+              <w:t>4</w:t>
+            </w:r>
+            <w:r>
+              <w:rPr>
+                <w:noProof/>
+                <w:webHidden/>
+              </w:rPr>
+              <w:fldChar w:fldCharType="end"/>
+            </w:r>
+          </w:hyperlink>
+        </w:p>
+        <w:p>
+          <w:pPr>
+            <w:pStyle w:val="Verzeichnis2"/>
+            <w:tabs>
+              <w:tab w:val="left" w:pos="880"/>
+              <w:tab w:val="right" w:leader="dot" w:pos="9062"/>
+            </w:tabs>
+            <w:rPr>
+              <w:rFonts w:eastAsiaTheme="minorEastAsia"/>
+              <w:noProof/>
+              <w:lang w:eastAsia="de-CH"/>
+            </w:rPr>
+          </w:pPr>
+          <w:hyperlink w:anchor="_Toc462236327" w:history="1">
+            <w:r>
+              <w:rPr>
+                <w:rStyle w:val="Hyperlink"/>
+                <w:noProof/>
+                <w:lang w:val="en-US"/>
+              </w:rPr>
+              <w:t>2.5</w:t>
+            </w:r>
+            <w:r>
+              <w:rPr>
+                <w:rFonts w:eastAsiaTheme="minorEastAsia"/>
+                <w:noProof/>
+                <w:lang w:eastAsia="de-CH"/>
+              </w:rPr>
+              <w:tab/>
+            </w:r>
+            <w:r>
+              <w:rPr>
+                <w:rStyle w:val="Hyperlink"/>
+                <w:noProof/>
+                <w:lang w:val="en-US"/>
+              </w:rPr>
+              <w:t>Prelude</w:t>
+            </w:r>
+            <w:r>
+              <w:rPr>
+                <w:noProof/>
+                <w:webHidden/>
+              </w:rPr>
+              <w:tab/>
+            </w:r>
+            <w:r>
+              <w:rPr>
+                <w:noProof/>
+                <w:webHidden/>
+              </w:rPr>
+              <w:fldChar w:fldCharType="begin"/>
+            </w:r>
+            <w:r>
+              <w:rPr>
+                <w:noProof/>
+                <w:webHidden/>
+              </w:rPr>
+              <w:instrText xml:space="preserve"> PAGEREF _Toc462236327 \h </w:instrText>
+            </w:r>
+            <w:r>
+              <w:rPr>
+                <w:noProof/>
+                <w:webHidden/>
+              </w:rPr>
+            </w:r>
+            <w:r>
+              <w:rPr>
+                <w:noProof/>
+                <w:webHidden/>
+              </w:rPr>
+              <w:fldChar w:fldCharType="separate"/>
+            </w:r>
+            <w:r>
+              <w:rPr>
+                <w:noProof/>
+                <w:webHidden/>
+              </w:rPr>
+              <w:t>4</w:t>
+            </w:r>
+            <w:r>
+              <w:rPr>
+                <w:noProof/>
+                <w:webHidden/>
+              </w:rPr>
+              <w:fldChar w:fldCharType="end"/>
+            </w:r>
+          </w:hyperlink>
+        </w:p>
+        <w:p>
+          <w:pPr>
+            <w:pStyle w:val="Verzeichnis2"/>
+            <w:tabs>
+              <w:tab w:val="left" w:pos="880"/>
+              <w:tab w:val="right" w:leader="dot" w:pos="9062"/>
+            </w:tabs>
+            <w:rPr>
+              <w:rFonts w:eastAsiaTheme="minorEastAsia"/>
+              <w:noProof/>
+              <w:lang w:eastAsia="de-CH"/>
+            </w:rPr>
+          </w:pPr>
+          <w:hyperlink w:anchor="_Toc462236328" w:history="1">
+            <w:r>
+              <w:rPr>
+                <w:rStyle w:val="Hyperlink"/>
+                <w:noProof/>
+                <w:lang w:val="en-US"/>
+              </w:rPr>
+              <w:t>2.6</w:t>
+            </w:r>
+            <w:r>
+              <w:rPr>
+                <w:rFonts w:eastAsiaTheme="minorEastAsia"/>
+                <w:noProof/>
+                <w:lang w:eastAsia="de-CH"/>
+              </w:rPr>
+              <w:tab/>
+            </w:r>
+            <w:r>
+              <w:rPr>
+                <w:rStyle w:val="Hyperlink"/>
+                <w:noProof/>
+                <w:lang w:val="en-US"/>
+              </w:rPr>
+              <w:t>Examples</w:t>
+            </w:r>
+            <w:r>
+              <w:rPr>
+                <w:noProof/>
+                <w:webHidden/>
+              </w:rPr>
+              <w:tab/>
+            </w:r>
+            <w:r>
+              <w:rPr>
+                <w:noProof/>
+                <w:webHidden/>
+              </w:rPr>
+              <w:fldChar w:fldCharType="begin"/>
+            </w:r>
+            <w:r>
+              <w:rPr>
+                <w:noProof/>
+                <w:webHidden/>
+              </w:rPr>
+              <w:instrText xml:space="preserve"> PAGEREF _Toc462236328 \h </w:instrText>
+            </w:r>
+            <w:r>
+              <w:rPr>
+                <w:noProof/>
+                <w:webHidden/>
+              </w:rPr>
+            </w:r>
+            <w:r>
+              <w:rPr>
+                <w:noProof/>
+                <w:webHidden/>
+              </w:rPr>
+              <w:fldChar w:fldCharType="separate"/>
+            </w:r>
+            <w:r>
+              <w:rPr>
+                <w:noProof/>
+                <w:webHidden/>
+              </w:rPr>
+              <w:t>4</w:t>
+            </w:r>
+            <w:r>
+              <w:rPr>
+                <w:noProof/>
+                <w:webHidden/>
+              </w:rPr>
+              <w:fldChar w:fldCharType="end"/>
+            </w:r>
+          </w:hyperlink>
+        </w:p>
+        <w:p>
+          <w:pPr>
+            <w:pStyle w:val="Verzeichnis2"/>
+            <w:tabs>
+              <w:tab w:val="left" w:pos="880"/>
+              <w:tab w:val="right" w:leader="dot" w:pos="9062"/>
+            </w:tabs>
+            <w:rPr>
+              <w:rFonts w:eastAsiaTheme="minorEastAsia"/>
+              <w:noProof/>
+              <w:lang w:eastAsia="de-CH"/>
+            </w:rPr>
+          </w:pPr>
+          <w:hyperlink w:anchor="_Toc462236329" w:history="1">
+            <w:r>
+              <w:rPr>
+                <w:rStyle w:val="Hyperlink"/>
+                <w:noProof/>
+                <w:lang w:val="en-US"/>
+              </w:rPr>
+              <w:t>2.7</w:t>
+            </w:r>
+            <w:r>
+              <w:rPr>
+                <w:rFonts w:eastAsiaTheme="minorEastAsia"/>
+                <w:noProof/>
+                <w:lang w:eastAsia="de-CH"/>
+              </w:rPr>
+              <w:tab/>
+            </w:r>
+            <w:r>
+              <w:rPr>
+                <w:rStyle w:val="Hyperlink"/>
+                <w:noProof/>
+                <w:lang w:val="en-US"/>
+              </w:rPr>
+              <w:t>Function Application</w:t>
+            </w:r>
+            <w:r>
+              <w:rPr>
+                <w:noProof/>
+                <w:webHidden/>
+              </w:rPr>
+              <w:tab/>
+            </w:r>
+            <w:r>
+              <w:rPr>
+                <w:noProof/>
+                <w:webHidden/>
+              </w:rPr>
+              <w:fldChar w:fldCharType="begin"/>
+            </w:r>
+            <w:r>
+              <w:rPr>
+                <w:noProof/>
+                <w:webHidden/>
+              </w:rPr>
+              <w:instrText xml:space="preserve"> PAGEREF _Toc462236329 \h </w:instrText>
+            </w:r>
+            <w:r>
+              <w:rPr>
+                <w:noProof/>
+                <w:webHidden/>
+              </w:rPr>
+            </w:r>
+            <w:r>
+              <w:rPr>
+                <w:noProof/>
+                <w:webHidden/>
+              </w:rPr>
+              <w:fldChar w:fldCharType="separate"/>
+            </w:r>
+            <w:r>
+              <w:rPr>
+                <w:noProof/>
+                <w:webHidden/>
+              </w:rPr>
+              <w:t>4</w:t>
+            </w:r>
+            <w:r>
+              <w:rPr>
+                <w:noProof/>
+                <w:webHidden/>
+              </w:rPr>
+              <w:fldChar w:fldCharType="end"/>
+            </w:r>
+          </w:hyperlink>
+        </w:p>
+        <w:p>
+          <w:pPr>
+            <w:pStyle w:val="Verzeichnis2"/>
+            <w:tabs>
+              <w:tab w:val="left" w:pos="880"/>
+              <w:tab w:val="right" w:leader="dot" w:pos="9062"/>
+            </w:tabs>
+            <w:rPr>
+              <w:rFonts w:eastAsiaTheme="minorEastAsia"/>
+              <w:noProof/>
+              <w:lang w:eastAsia="de-CH"/>
+            </w:rPr>
+          </w:pPr>
+          <w:hyperlink w:anchor="_Toc462236330" w:history="1">
+            <w:r>
+              <w:rPr>
+                <w:rStyle w:val="Hyperlink"/>
+                <w:noProof/>
+                <w:lang w:val="en-US"/>
+              </w:rPr>
+              <w:t>2.8</w:t>
+            </w:r>
+            <w:r>
+              <w:rPr>
+                <w:rFonts w:eastAsiaTheme="minorEastAsia"/>
+                <w:noProof/>
+                <w:lang w:eastAsia="de-CH"/>
+              </w:rPr>
+              <w:tab/>
+            </w:r>
+            <w:r>
+              <w:rPr>
+                <w:rStyle w:val="Hyperlink"/>
+                <w:noProof/>
+                <w:lang w:val="en-US"/>
+              </w:rPr>
+              <w:t>Examples</w:t>
+            </w:r>
+            <w:r>
+              <w:rPr>
+                <w:noProof/>
+                <w:webHidden/>
+              </w:rPr>
+              <w:tab/>
+            </w:r>
+            <w:r>
+              <w:rPr>
+                <w:noProof/>
+                <w:webHidden/>
+              </w:rPr>
+              <w:fldChar w:fldCharType="begin"/>
+            </w:r>
+            <w:r>
+              <w:rPr>
+                <w:noProof/>
+                <w:webHidden/>
+              </w:rPr>
+              <w:instrText xml:space="preserve"> PAGEREF _Toc462236330 \h </w:instrText>
+            </w:r>
+            <w:r>
+              <w:rPr>
+                <w:noProof/>
+                <w:webHidden/>
+              </w:rPr>
+            </w:r>
+            <w:r>
+              <w:rPr>
+                <w:noProof/>
+                <w:webHidden/>
+              </w:rPr>
+              <w:fldChar w:fldCharType="separate"/>
+            </w:r>
+            <w:r>
+              <w:rPr>
+                <w:noProof/>
+                <w:webHidden/>
+              </w:rPr>
+              <w:t>5</w:t>
+            </w:r>
+            <w:r>
+              <w:rPr>
+                <w:noProof/>
+                <w:webHidden/>
+              </w:rPr>
+              <w:fldChar w:fldCharType="end"/>
+            </w:r>
+          </w:hyperlink>
+        </w:p>
+        <w:p>
+          <w:pPr>
+            <w:pStyle w:val="Verzeichnis2"/>
+            <w:tabs>
+              <w:tab w:val="left" w:pos="880"/>
+              <w:tab w:val="right" w:leader="dot" w:pos="9062"/>
+            </w:tabs>
+            <w:rPr>
+              <w:rFonts w:eastAsiaTheme="minorEastAsia"/>
+              <w:noProof/>
+              <w:lang w:eastAsia="de-CH"/>
+            </w:rPr>
+          </w:pPr>
+          <w:hyperlink w:anchor="_Toc462236331" w:history="1">
+            <w:r>
+              <w:rPr>
+                <w:rStyle w:val="Hyperlink"/>
+                <w:noProof/>
+                <w:lang w:val="en-US"/>
+              </w:rPr>
+              <w:t>2.9</w:t>
+            </w:r>
+            <w:r>
+              <w:rPr>
+                <w:rFonts w:eastAsiaTheme="minorEastAsia"/>
+                <w:noProof/>
+                <w:lang w:eastAsia="de-CH"/>
+              </w:rPr>
+              <w:tab/>
+            </w:r>
+            <w:r>
+              <w:rPr>
+                <w:rStyle w:val="Hyperlink"/>
+                <w:noProof/>
+                <w:lang w:val="en-US"/>
+              </w:rPr>
+              <w:t>Haskell Scripts</w:t>
+            </w:r>
+            <w:r>
+              <w:rPr>
+                <w:noProof/>
+                <w:webHidden/>
+              </w:rPr>
+              <w:tab/>
+            </w:r>
+            <w:r>
+              <w:rPr>
+                <w:noProof/>
+                <w:webHidden/>
+              </w:rPr>
+              <w:fldChar w:fldCharType="begin"/>
+            </w:r>
+            <w:r>
+              <w:rPr>
+                <w:noProof/>
+                <w:webHidden/>
+              </w:rPr>
+              <w:instrText xml:space="preserve"> PAGEREF _Toc462236331 \h </w:instrText>
+            </w:r>
+            <w:r>
+              <w:rPr>
+                <w:noProof/>
+                <w:webHidden/>
+              </w:rPr>
+            </w:r>
+            <w:r>
+              <w:rPr>
+                <w:noProof/>
+                <w:webHidden/>
+              </w:rPr>
+              <w:fldChar w:fldCharType="separate"/>
+            </w:r>
+            <w:r>
+              <w:rPr>
+                <w:noProof/>
+                <w:webHidden/>
+              </w:rPr>
+              <w:t>5</w:t>
+            </w:r>
+            <w:r>
+              <w:rPr>
+                <w:noProof/>
+                <w:webHidden/>
+              </w:rPr>
+              <w:fldChar w:fldCharType="end"/>
+            </w:r>
+          </w:hyperlink>
+        </w:p>
+        <w:p>
+          <w:pPr>
+            <w:pStyle w:val="Verzeichnis2"/>
+            <w:tabs>
+              <w:tab w:val="left" w:pos="880"/>
+              <w:tab w:val="right" w:leader="dot" w:pos="9062"/>
+            </w:tabs>
+            <w:rPr>
+              <w:rFonts w:eastAsiaTheme="minorEastAsia"/>
+              <w:noProof/>
+              <w:lang w:eastAsia="de-CH"/>
+            </w:rPr>
+          </w:pPr>
+          <w:hyperlink w:anchor="_Toc462236332" w:history="1">
+            <w:r>
+              <w:rPr>
+                <w:rStyle w:val="Hyperlink"/>
+                <w:noProof/>
+                <w:lang w:val="en-US"/>
+              </w:rPr>
+              <w:t>2.10</w:t>
+            </w:r>
+            <w:r>
+              <w:rPr>
+                <w:rFonts w:eastAsiaTheme="minorEastAsia"/>
+                <w:noProof/>
+                <w:lang w:eastAsia="de-CH"/>
+              </w:rPr>
+              <w:tab/>
+            </w:r>
+            <w:r>
+              <w:rPr>
+                <w:rStyle w:val="Hyperlink"/>
+                <w:noProof/>
+                <w:lang w:val="en-US"/>
+              </w:rPr>
+              <w:t>First Example</w:t>
+            </w:r>
+            <w:r>
+              <w:rPr>
+                <w:noProof/>
+                <w:webHidden/>
+              </w:rPr>
+              <w:tab/>
+            </w:r>
+            <w:r>
+              <w:rPr>
+                <w:noProof/>
+                <w:webHidden/>
+              </w:rPr>
+              <w:fldChar w:fldCharType="begin"/>
+            </w:r>
+            <w:r>
+              <w:rPr>
+                <w:noProof/>
+                <w:webHidden/>
+              </w:rPr>
+              <w:instrText xml:space="preserve"> PAGEREF _Toc462236332 \h </w:instrText>
+            </w:r>
+            <w:r>
+              <w:rPr>
+                <w:noProof/>
+                <w:webHidden/>
+              </w:rPr>
+            </w:r>
+            <w:r>
+              <w:rPr>
+                <w:noProof/>
+                <w:webHidden/>
+              </w:rPr>
+              <w:fldChar w:fldCharType="separate"/>
+            </w:r>
+            <w:r>
+              <w:rPr>
+                <w:noProof/>
+                <w:webHidden/>
+              </w:rPr>
+              <w:t>5</w:t>
+            </w:r>
+            <w:r>
+              <w:rPr>
+                <w:noProof/>
+                <w:webHidden/>
+              </w:rPr>
+              <w:fldChar w:fldCharType="end"/>
+            </w:r>
+          </w:hyperlink>
+        </w:p>
+        <w:p>
+          <w:pPr>
+            <w:pStyle w:val="Verzeichnis2"/>
+            <w:tabs>
+              <w:tab w:val="left" w:pos="880"/>
+              <w:tab w:val="right" w:leader="dot" w:pos="9062"/>
+            </w:tabs>
+            <w:rPr>
+              <w:rFonts w:eastAsiaTheme="minorEastAsia"/>
+              <w:noProof/>
+              <w:lang w:eastAsia="de-CH"/>
+            </w:rPr>
+          </w:pPr>
+          <w:hyperlink w:anchor="_Toc462236333" w:history="1">
+            <w:r>
+              <w:rPr>
+                <w:rStyle w:val="Hyperlink"/>
+                <w:noProof/>
+                <w:lang w:val="en-US"/>
+              </w:rPr>
+              <w:t>2.11</w:t>
+            </w:r>
+            <w:r>
+              <w:rPr>
+                <w:rFonts w:eastAsiaTheme="minorEastAsia"/>
+                <w:noProof/>
+                <w:lang w:eastAsia="de-CH"/>
+              </w:rPr>
+              <w:tab/>
+            </w:r>
+            <w:r>
+              <w:rPr>
+                <w:rStyle w:val="Hyperlink"/>
+                <w:noProof/>
+                <w:lang w:val="en-US"/>
+              </w:rPr>
+              <w:t>GHCI Commands</w:t>
+            </w:r>
+            <w:r>
+              <w:rPr>
+                <w:noProof/>
+                <w:webHidden/>
+              </w:rPr>
+              <w:tab/>
+            </w:r>
+            <w:r>
+              <w:rPr>
+                <w:noProof/>
+                <w:webHidden/>
+              </w:rPr>
+              <w:fldChar w:fldCharType="begin"/>
+            </w:r>
+            <w:r>
+              <w:rPr>
+                <w:noProof/>
+                <w:webHidden/>
+              </w:rPr>
+              <w:instrText xml:space="preserve"> PAGEREF _Toc462236333 \h </w:instrText>
+            </w:r>
+            <w:r>
+              <w:rPr>
+                <w:noProof/>
+                <w:webHidden/>
+              </w:rPr>
+            </w:r>
+            <w:r>
+              <w:rPr>
+                <w:noProof/>
+                <w:webHidden/>
+              </w:rPr>
+              <w:fldChar w:fldCharType="separate"/>
+            </w:r>
+            <w:r>
+              <w:rPr>
+                <w:noProof/>
+                <w:webHidden/>
+              </w:rPr>
+              <w:t>6</w:t>
+            </w:r>
+            <w:r>
+              <w:rPr>
+                <w:noProof/>
+                <w:webHidden/>
+              </w:rPr>
+              <w:fldChar w:fldCharType="end"/>
+            </w:r>
+          </w:hyperlink>
+        </w:p>
+        <w:p>
+          <w:pPr>
+            <w:pStyle w:val="Verzeichnis2"/>
+            <w:tabs>
+              <w:tab w:val="left" w:pos="880"/>
+              <w:tab w:val="right" w:leader="dot" w:pos="9062"/>
+            </w:tabs>
+            <w:rPr>
+              <w:rFonts w:eastAsiaTheme="minorEastAsia"/>
+              <w:noProof/>
+              <w:lang w:eastAsia="de-CH"/>
+            </w:rPr>
+          </w:pPr>
+          <w:hyperlink w:anchor="_Toc462236334" w:history="1">
+            <w:r>
+              <w:rPr>
+                <w:rStyle w:val="Hyperlink"/>
+                <w:noProof/>
+                <w:lang w:val="en-US"/>
+              </w:rPr>
+              <w:t>2.12</w:t>
+            </w:r>
+            <w:r>
+              <w:rPr>
+                <w:rFonts w:eastAsiaTheme="minorEastAsia"/>
+                <w:noProof/>
+                <w:lang w:eastAsia="de-CH"/>
+              </w:rPr>
+              <w:tab/>
+            </w:r>
+            <w:r>
+              <w:rPr>
+                <w:rStyle w:val="Hyperlink"/>
+                <w:noProof/>
+                <w:lang w:val="en-US"/>
+              </w:rPr>
+              <w:t>Name Requirements</w:t>
+            </w:r>
+            <w:r>
+              <w:rPr>
+                <w:noProof/>
+                <w:webHidden/>
+              </w:rPr>
+              <w:tab/>
+            </w:r>
+            <w:r>
+              <w:rPr>
+                <w:noProof/>
+                <w:webHidden/>
+              </w:rPr>
+              <w:fldChar w:fldCharType="begin"/>
+            </w:r>
+            <w:r>
+              <w:rPr>
+                <w:noProof/>
+                <w:webHidden/>
+              </w:rPr>
+              <w:instrText xml:space="preserve"> PAGEREF _Toc462236334 \h </w:instrText>
+            </w:r>
+            <w:r>
+              <w:rPr>
+                <w:noProof/>
+                <w:webHidden/>
+              </w:rPr>
+            </w:r>
+            <w:r>
+              <w:rPr>
+                <w:noProof/>
+                <w:webHidden/>
+              </w:rPr>
+              <w:fldChar w:fldCharType="separate"/>
+            </w:r>
+            <w:r>
+              <w:rPr>
+                <w:noProof/>
+                <w:webHidden/>
+              </w:rPr>
+              <w:t>6</w:t>
+            </w:r>
+            <w:r>
+              <w:rPr>
+                <w:noProof/>
+                <w:webHidden/>
+              </w:rPr>
+              <w:fldChar w:fldCharType="end"/>
+            </w:r>
+          </w:hyperlink>
+        </w:p>
+        <w:p>
+          <w:pPr>
+            <w:pStyle w:val="Verzeichnis2"/>
+            <w:tabs>
+              <w:tab w:val="left" w:pos="880"/>
+              <w:tab w:val="right" w:leader="dot" w:pos="9062"/>
+            </w:tabs>
+            <w:rPr>
+              <w:rFonts w:eastAsiaTheme="minorEastAsia"/>
+              <w:noProof/>
+              <w:lang w:eastAsia="de-CH"/>
+            </w:rPr>
+          </w:pPr>
+          <w:hyperlink w:anchor="_Toc462236335" w:history="1">
+            <w:r>
+              <w:rPr>
+                <w:rStyle w:val="Hyperlink"/>
+                <w:noProof/>
+                <w:lang w:val="en-US"/>
+              </w:rPr>
+              <w:t>2.13</w:t>
+            </w:r>
+            <w:r>
+              <w:rPr>
+                <w:rFonts w:eastAsiaTheme="minorEastAsia"/>
+                <w:noProof/>
+                <w:lang w:eastAsia="de-CH"/>
+              </w:rPr>
+              <w:tab/>
+            </w:r>
+            <w:r>
+              <w:rPr>
+                <w:rStyle w:val="Hyperlink"/>
+                <w:noProof/>
+                <w:lang w:val="en-US"/>
+              </w:rPr>
+              <w:t>Layout Rule</w:t>
+            </w:r>
+            <w:r>
+              <w:rPr>
+                <w:noProof/>
+                <w:webHidden/>
+              </w:rPr>
+              <w:tab/>
+            </w:r>
+            <w:r>
+              <w:rPr>
+                <w:noProof/>
+                <w:webHidden/>
+              </w:rPr>
+              <w:fldChar w:fldCharType="begin"/>
+            </w:r>
+            <w:r>
+              <w:rPr>
+                <w:noProof/>
+                <w:webHidden/>
+              </w:rPr>
+              <w:instrText xml:space="preserve"> PAGEREF _Toc462236335 \h </w:instrText>
+            </w:r>
+            <w:r>
+              <w:rPr>
+                <w:noProof/>
+                <w:webHidden/>
+              </w:rPr>
+            </w:r>
+            <w:r>
+              <w:rPr>
+                <w:noProof/>
+                <w:webHidden/>
+              </w:rPr>
+              <w:fldChar w:fldCharType="separate"/>
+            </w:r>
+            <w:r>
+              <w:rPr>
+                <w:noProof/>
+                <w:webHidden/>
+              </w:rPr>
+              <w:t>6</w:t>
+            </w:r>
+            <w:r>
+              <w:rPr>
+                <w:noProof/>
+                <w:webHidden/>
+              </w:rPr>
+              <w:fldChar w:fldCharType="end"/>
+            </w:r>
+          </w:hyperlink>
+        </w:p>
+        <w:p>
+          <w:pPr>
+            <w:pStyle w:val="Verzeichnis1"/>
+            <w:rPr>
+              <w:rFonts w:eastAsiaTheme="minorEastAsia"/>
+              <w:noProof/>
+              <w:lang w:eastAsia="de-CH"/>
+            </w:rPr>
+          </w:pPr>
+          <w:hyperlink w:anchor="_Toc462236336" w:history="1">
+            <w:r>
+              <w:rPr>
+                <w:rStyle w:val="Hyperlink"/>
+                <w:noProof/>
+                <w:lang w:val="en-US"/>
+              </w:rPr>
+              <w:t>3</w:t>
+            </w:r>
+            <w:r>
+              <w:rPr>
+                <w:rFonts w:eastAsiaTheme="minorEastAsia"/>
+                <w:noProof/>
+                <w:lang w:eastAsia="de-CH"/>
+              </w:rPr>
+              <w:tab/>
+            </w:r>
+            <w:r>
+              <w:rPr>
+                <w:rStyle w:val="Hyperlink"/>
+                <w:noProof/>
+                <w:lang w:val="en-US"/>
+              </w:rPr>
+              <w:t>Woche 2</w:t>
+            </w:r>
+            <w:r>
+              <w:rPr>
+                <w:noProof/>
+                <w:webHidden/>
+              </w:rPr>
+              <w:tab/>
+            </w:r>
+            <w:r>
+              <w:rPr>
+                <w:noProof/>
+                <w:webHidden/>
+              </w:rPr>
+              <w:fldChar w:fldCharType="begin"/>
+            </w:r>
+            <w:r>
+              <w:rPr>
+                <w:noProof/>
+                <w:webHidden/>
+              </w:rPr>
+              <w:instrText xml:space="preserve"> PAGEREF _Toc462236336 \h </w:instrText>
+            </w:r>
+            <w:r>
+              <w:rPr>
+                <w:noProof/>
+                <w:webHidden/>
+              </w:rPr>
+            </w:r>
+            <w:r>
+              <w:rPr>
+                <w:noProof/>
+                <w:webHidden/>
+              </w:rPr>
+              <w:fldChar w:fldCharType="separate"/>
+            </w:r>
+            <w:r>
+              <w:rPr>
+                <w:noProof/>
+                <w:webHidden/>
+              </w:rPr>
+              <w:t>8</w:t>
             </w:r>
             <w:r>
               <w:rPr>
@@ -975,7 +2185,7 @@
       </w:pPr>
       <w:bookmarkStart w:id="1" w:name="_Toc430435984"/>
       <w:bookmarkStart w:id="2" w:name="_Toc431304092"/>
-      <w:bookmarkStart w:id="3" w:name="_Toc462167781"/>
+      <w:bookmarkStart w:id="3" w:name="_Toc462236318"/>
       <w:r>
         <w:lastRenderedPageBreak/>
         <w:t>Einleitung</w:t>
@@ -991,7 +2201,7 @@
       <w:bookmarkStart w:id="4" w:name="_Toc430422362"/>
       <w:bookmarkStart w:id="5" w:name="_Toc430435985"/>
       <w:bookmarkStart w:id="6" w:name="_Toc431304093"/>
-      <w:bookmarkStart w:id="7" w:name="_Toc462167782"/>
+      <w:bookmarkStart w:id="7" w:name="_Toc462236319"/>
       <w:r>
         <w:t>Einleitung</w:t>
       </w:r>
@@ -1004,11 +2214,9 @@
       <w:r>
         <w:t xml:space="preserve">Dieses Dokument stellt die Moduldokumentation für das Modul </w:t>
       </w:r>
-      <w:proofErr w:type="spellStart"/>
       <w:r>
         <w:t>fprog</w:t>
       </w:r>
-      <w:proofErr w:type="spellEnd"/>
       <w:r>
         <w:t xml:space="preserve"> dar. Allfällige Unterlagen sind im Modulordner zu finden.</w:t>
       </w:r>
@@ -1020,7 +2228,7 @@
       <w:bookmarkStart w:id="8" w:name="_Toc430422363"/>
       <w:bookmarkStart w:id="9" w:name="_Toc430435986"/>
       <w:bookmarkStart w:id="10" w:name="_Toc431304094"/>
-      <w:bookmarkStart w:id="11" w:name="_Toc462167783"/>
+      <w:bookmarkStart w:id="11" w:name="_Toc462236320"/>
       <w:r>
         <w:t>Lernziele</w:t>
       </w:r>
@@ -1065,7 +2273,7 @@
       <w:bookmarkStart w:id="12" w:name="_Toc430422364"/>
       <w:bookmarkStart w:id="13" w:name="_Toc430435987"/>
       <w:bookmarkStart w:id="14" w:name="_Toc431304095"/>
-      <w:bookmarkStart w:id="15" w:name="_Toc462167784"/>
+      <w:bookmarkStart w:id="15" w:name="_Toc462236321"/>
       <w:r>
         <w:t>Prüfungen</w:t>
       </w:r>
@@ -1076,7 +2284,22 @@
     </w:p>
     <w:p>
       <w:r>
-        <w:t>TODO</w:t>
+        <w:t>Die Modulnote setzt sich zu 100</w:t>
+      </w:r>
+      <w:r>
+        <w:t xml:space="preserve">% aus zwei Semesterprüfungen zu </w:t>
+      </w:r>
+      <w:r>
+        <w:t>50</w:t>
+      </w:r>
+      <w:r>
+        <w:t xml:space="preserve"> % </w:t>
+      </w:r>
+      <w:r>
+        <w:t>z</w:t>
+      </w:r>
+      <w:r>
+        <w:t>usammen.</w:t>
       </w:r>
     </w:p>
     <w:p/>
@@ -1084,7 +2307,7 @@
       <w:pPr>
         <w:pStyle w:val="berschrift1"/>
       </w:pPr>
-      <w:bookmarkStart w:id="16" w:name="_Toc462167785"/>
+      <w:bookmarkStart w:id="16" w:name="_Toc462236322"/>
       <w:r>
         <w:lastRenderedPageBreak/>
         <w:t>Woche 1</w:t>
@@ -1092,14 +2315,2353 @@
       <w:bookmarkEnd w:id="16"/>
     </w:p>
     <w:p>
-      <w:r>
-        <w:t>TODO</w:t>
-      </w:r>
-    </w:p>
-    <w:p/>
+      <w:pPr>
+        <w:pStyle w:val="berschrift2"/>
+      </w:pPr>
+      <w:bookmarkStart w:id="17" w:name="_Toc462236323"/>
+      <w:r>
+        <w:t xml:space="preserve">What is a </w:t>
+      </w:r>
+      <w:proofErr w:type="spellStart"/>
+      <w:r>
+        <w:t>Functional</w:t>
+      </w:r>
+      <w:proofErr w:type="spellEnd"/>
+      <w:r>
+        <w:t xml:space="preserve"> Language</w:t>
+      </w:r>
+      <w:bookmarkEnd w:id="17"/>
+    </w:p>
+    <w:p>
+      <w:pPr>
+        <w:rPr>
+          <w:lang w:val="en-US"/>
+        </w:rPr>
+      </w:pPr>
+      <w:r>
+        <w:rPr>
+          <w:lang w:val="en-US"/>
+        </w:rPr>
+        <w:t>Opinions differ, and it is difficult to give a precise definition, but generally speaking:</w:t>
+      </w:r>
+    </w:p>
+    <w:p>
+      <w:pPr>
+        <w:pStyle w:val="Listenabsatz"/>
+        <w:numPr>
+          <w:ilvl w:val="0"/>
+          <w:numId w:val="3"/>
+        </w:numPr>
+        <w:rPr>
+          <w:lang w:val="en-US"/>
+        </w:rPr>
+      </w:pPr>
+      <w:r>
+        <w:rPr>
+          <w:lang w:val="en-US"/>
+        </w:rPr>
+        <w:t xml:space="preserve">Functional programming is </w:t>
+      </w:r>
+      <w:r>
+        <w:rPr>
+          <w:b/>
+          <w:lang w:val="en-US"/>
+        </w:rPr>
+        <w:t>style</w:t>
+      </w:r>
+      <w:r>
+        <w:rPr>
+          <w:lang w:val="en-US"/>
+        </w:rPr>
+        <w:t xml:space="preserve"> of programming in which the basic method of computation is the applica</w:t>
+      </w:r>
+      <w:r>
+        <w:rPr>
+          <w:lang w:val="en-US"/>
+        </w:rPr>
+        <w:t>tion of functions to arguments;</w:t>
+      </w:r>
+    </w:p>
+    <w:p>
+      <w:pPr>
+        <w:pStyle w:val="Listenabsatz"/>
+        <w:numPr>
+          <w:ilvl w:val="0"/>
+          <w:numId w:val="3"/>
+        </w:numPr>
+        <w:rPr>
+          <w:lang w:val="en-US"/>
+        </w:rPr>
+      </w:pPr>
+      <w:r>
+        <w:rPr>
+          <w:lang w:val="en-US"/>
+        </w:rPr>
+        <w:t xml:space="preserve">A functional language is one that </w:t>
+      </w:r>
+      <w:r>
+        <w:rPr>
+          <w:b/>
+          <w:lang w:val="en-US"/>
+        </w:rPr>
+        <w:t>supports</w:t>
+      </w:r>
+      <w:r>
+        <w:rPr>
+          <w:lang w:val="en-US"/>
+        </w:rPr>
+        <w:t xml:space="preserve"> and </w:t>
+      </w:r>
+      <w:r>
+        <w:rPr>
+          <w:b/>
+          <w:lang w:val="en-US"/>
+        </w:rPr>
+        <w:t>encourages</w:t>
+      </w:r>
+      <w:r>
+        <w:rPr>
+          <w:lang w:val="en-US"/>
+        </w:rPr>
+        <w:t xml:space="preserve"> the functional style.</w:t>
+      </w:r>
+    </w:p>
+    <w:p>
+      <w:pPr>
+        <w:pStyle w:val="berschrift2"/>
+        <w:rPr>
+          <w:lang w:val="en-US"/>
+        </w:rPr>
+      </w:pPr>
+      <w:bookmarkStart w:id="18" w:name="_Toc462236324"/>
+      <w:r>
+        <w:rPr>
+          <w:lang w:val="en-US"/>
+        </w:rPr>
+        <w:t>Example</w:t>
+      </w:r>
+      <w:bookmarkEnd w:id="18"/>
+    </w:p>
+    <w:p>
+      <w:pPr>
+        <w:rPr>
+          <w:lang w:val="en-US"/>
+        </w:rPr>
+      </w:pPr>
+      <w:r>
+        <w:rPr>
+          <w:lang w:val="en-US"/>
+        </w:rPr>
+        <w:t>Summing the integers 1 to 10 in Java</w:t>
+      </w:r>
+      <w:r>
+        <w:rPr>
+          <w:lang w:val="en-US"/>
+        </w:rPr>
+        <w:t xml:space="preserve"> (The computation method is </w:t>
+      </w:r>
+      <w:r>
+        <w:rPr>
+          <w:b/>
+          <w:lang w:val="en-US"/>
+        </w:rPr>
+        <w:t>variable assignment</w:t>
+      </w:r>
+      <w:r>
+        <w:rPr>
+          <w:lang w:val="en-US"/>
+        </w:rPr>
+        <w:t>)</w:t>
+      </w:r>
+      <w:r>
+        <w:rPr>
+          <w:lang w:val="en-US"/>
+        </w:rPr>
+        <w:t>:</w:t>
+      </w:r>
+    </w:p>
+    <w:p>
+      <w:pPr>
+        <w:rPr>
+          <w:lang w:val="en-US"/>
+        </w:rPr>
+      </w:pPr>
+      <w:r>
+        <w:rPr>
+          <w:noProof/>
+          <w:lang w:eastAsia="de-CH"/>
+        </w:rPr>
+        <w:drawing>
+          <wp:inline distT="0" distB="0" distL="0" distR="0" wp14:anchorId="493C9C08" wp14:editId="353AB500">
+            <wp:extent cx="2543175" cy="751005"/>
+            <wp:effectExtent l="0" t="0" r="0" b="0"/>
+            <wp:docPr id="1" name="Grafik 1"/>
+            <wp:cNvGraphicFramePr>
+              <a:graphicFrameLocks xmlns:a="http://schemas.openxmlformats.org/drawingml/2006/main" noChangeAspect="1"/>
+            </wp:cNvGraphicFramePr>
+            <a:graphic xmlns:a="http://schemas.openxmlformats.org/drawingml/2006/main">
+              <a:graphicData uri="http://schemas.openxmlformats.org/drawingml/2006/picture">
+                <pic:pic xmlns:pic="http://schemas.openxmlformats.org/drawingml/2006/picture">
+                  <pic:nvPicPr>
+                    <pic:cNvPr id="1" name=""/>
+                    <pic:cNvPicPr/>
+                  </pic:nvPicPr>
+                  <pic:blipFill>
+                    <a:blip r:embed="rId9"/>
+                    <a:stretch>
+                      <a:fillRect/>
+                    </a:stretch>
+                  </pic:blipFill>
+                  <pic:spPr>
+                    <a:xfrm>
+                      <a:off x="0" y="0"/>
+                      <a:ext cx="2567971" cy="758327"/>
+                    </a:xfrm>
+                    <a:prstGeom prst="rect">
+                      <a:avLst/>
+                    </a:prstGeom>
+                  </pic:spPr>
+                </pic:pic>
+              </a:graphicData>
+            </a:graphic>
+          </wp:inline>
+        </w:drawing>
+      </w:r>
+    </w:p>
+    <w:p>
+      <w:pPr>
+        <w:rPr>
+          <w:lang w:val="en-US"/>
+        </w:rPr>
+      </w:pPr>
+      <w:r>
+        <w:rPr>
+          <w:lang w:val="en-US"/>
+        </w:rPr>
+        <w:t xml:space="preserve">Summing the integer 1 to 10 in Haskell (The computation method is </w:t>
+      </w:r>
+      <w:r>
+        <w:rPr>
+          <w:b/>
+          <w:lang w:val="en-US"/>
+        </w:rPr>
+        <w:t>function application</w:t>
+      </w:r>
+      <w:r>
+        <w:rPr>
+          <w:lang w:val="en-US"/>
+        </w:rPr>
+        <w:t>):</w:t>
+      </w:r>
+    </w:p>
+    <w:p>
+      <w:pPr>
+        <w:rPr>
+          <w:lang w:val="en-US"/>
+        </w:rPr>
+      </w:pPr>
+      <w:r>
+        <w:rPr>
+          <w:noProof/>
+          <w:lang w:eastAsia="de-CH"/>
+        </w:rPr>
+        <w:drawing>
+          <wp:inline distT="0" distB="0" distL="0" distR="0" wp14:anchorId="283E8F87" wp14:editId="0314EF4F">
+            <wp:extent cx="1123950" cy="228495"/>
+            <wp:effectExtent l="0" t="0" r="0" b="635"/>
+            <wp:docPr id="2" name="Grafik 2"/>
+            <wp:cNvGraphicFramePr>
+              <a:graphicFrameLocks xmlns:a="http://schemas.openxmlformats.org/drawingml/2006/main" noChangeAspect="1"/>
+            </wp:cNvGraphicFramePr>
+            <a:graphic xmlns:a="http://schemas.openxmlformats.org/drawingml/2006/main">
+              <a:graphicData uri="http://schemas.openxmlformats.org/drawingml/2006/picture">
+                <pic:pic xmlns:pic="http://schemas.openxmlformats.org/drawingml/2006/picture">
+                  <pic:nvPicPr>
+                    <pic:cNvPr id="1" name=""/>
+                    <pic:cNvPicPr/>
+                  </pic:nvPicPr>
+                  <pic:blipFill>
+                    <a:blip r:embed="rId10"/>
+                    <a:stretch>
+                      <a:fillRect/>
+                    </a:stretch>
+                  </pic:blipFill>
+                  <pic:spPr>
+                    <a:xfrm>
+                      <a:off x="0" y="0"/>
+                      <a:ext cx="1181339" cy="240162"/>
+                    </a:xfrm>
+                    <a:prstGeom prst="rect">
+                      <a:avLst/>
+                    </a:prstGeom>
+                  </pic:spPr>
+                </pic:pic>
+              </a:graphicData>
+            </a:graphic>
+          </wp:inline>
+        </w:drawing>
+      </w:r>
+    </w:p>
+    <w:p>
+      <w:pPr>
+        <w:rPr>
+          <w:lang w:val="en-US"/>
+        </w:rPr>
+      </w:pPr>
+      <w:r>
+        <w:rPr>
+          <w:lang w:val="en-US"/>
+        </w:rPr>
+        <w:t>Using the quicksort algorithm:</w:t>
+      </w:r>
+    </w:p>
+    <w:p>
+      <w:pPr>
+        <w:rPr>
+          <w:lang w:val="en-US"/>
+        </w:rPr>
+      </w:pPr>
+      <w:r>
+        <w:rPr>
+          <w:noProof/>
+          <w:lang w:eastAsia="de-CH"/>
+        </w:rPr>
+        <w:drawing>
+          <wp:inline distT="0" distB="0" distL="0" distR="0" wp14:anchorId="552D6531" wp14:editId="498FEB2F">
+            <wp:extent cx="3429000" cy="1324429"/>
+            <wp:effectExtent l="0" t="0" r="0" b="9525"/>
+            <wp:docPr id="3" name="Grafik 3"/>
+            <wp:cNvGraphicFramePr>
+              <a:graphicFrameLocks xmlns:a="http://schemas.openxmlformats.org/drawingml/2006/main" noChangeAspect="1"/>
+            </wp:cNvGraphicFramePr>
+            <a:graphic xmlns:a="http://schemas.openxmlformats.org/drawingml/2006/main">
+              <a:graphicData uri="http://schemas.openxmlformats.org/drawingml/2006/picture">
+                <pic:pic xmlns:pic="http://schemas.openxmlformats.org/drawingml/2006/picture">
+                  <pic:nvPicPr>
+                    <pic:cNvPr id="1" name=""/>
+                    <pic:cNvPicPr/>
+                  </pic:nvPicPr>
+                  <pic:blipFill>
+                    <a:blip r:embed="rId11"/>
+                    <a:stretch>
+                      <a:fillRect/>
+                    </a:stretch>
+                  </pic:blipFill>
+                  <pic:spPr>
+                    <a:xfrm>
+                      <a:off x="0" y="0"/>
+                      <a:ext cx="3468079" cy="1339523"/>
+                    </a:xfrm>
+                    <a:prstGeom prst="rect">
+                      <a:avLst/>
+                    </a:prstGeom>
+                  </pic:spPr>
+                </pic:pic>
+              </a:graphicData>
+            </a:graphic>
+          </wp:inline>
+        </w:drawing>
+      </w:r>
+    </w:p>
+    <w:p>
+      <w:pPr>
+        <w:pStyle w:val="berschrift2"/>
+        <w:rPr>
+          <w:lang w:val="en-US"/>
+        </w:rPr>
+      </w:pPr>
+      <w:bookmarkStart w:id="19" w:name="_Toc462236325"/>
+      <w:r>
+        <w:rPr>
+          <w:lang w:val="en-US"/>
+        </w:rPr>
+        <w:t>History</w:t>
+      </w:r>
+      <w:bookmarkEnd w:id="19"/>
+    </w:p>
+    <w:p>
+      <w:pPr>
+        <w:pStyle w:val="Listenabsatz"/>
+        <w:numPr>
+          <w:ilvl w:val="0"/>
+          <w:numId w:val="4"/>
+        </w:numPr>
+        <w:rPr>
+          <w:lang w:val="en-US"/>
+        </w:rPr>
+      </w:pPr>
+      <w:r>
+        <w:rPr>
+          <w:lang w:val="en-US"/>
+        </w:rPr>
+        <w:t xml:space="preserve">1930s: </w:t>
+      </w:r>
+      <w:r>
+        <w:rPr>
+          <w:lang w:val="en-US"/>
+        </w:rPr>
+        <w:t>Alonzo Church develops the lambda calculus, a simple but powerful theory of functions.</w:t>
+      </w:r>
+    </w:p>
+    <w:p>
+      <w:pPr>
+        <w:pStyle w:val="Listenabsatz"/>
+        <w:numPr>
+          <w:ilvl w:val="0"/>
+          <w:numId w:val="4"/>
+        </w:numPr>
+        <w:rPr>
+          <w:lang w:val="en-US"/>
+        </w:rPr>
+      </w:pPr>
+      <w:r>
+        <w:rPr>
+          <w:lang w:val="en-US"/>
+        </w:rPr>
+        <w:t xml:space="preserve">1950s: </w:t>
+      </w:r>
+      <w:r>
+        <w:rPr>
+          <w:lang w:val="en-US"/>
+        </w:rPr>
+        <w:t>John McCarthy develops Lisp, the first functional language, with some influences from the lambda calculus, but retaining variable assignments.</w:t>
+      </w:r>
+    </w:p>
+    <w:p>
+      <w:pPr>
+        <w:pStyle w:val="Listenabsatz"/>
+        <w:numPr>
+          <w:ilvl w:val="0"/>
+          <w:numId w:val="4"/>
+        </w:numPr>
+        <w:rPr>
+          <w:lang w:val="en-US"/>
+        </w:rPr>
+      </w:pPr>
+      <w:r>
+        <w:rPr>
+          <w:lang w:val="en-US"/>
+        </w:rPr>
+        <w:t xml:space="preserve">1960s: </w:t>
+      </w:r>
+      <w:r>
+        <w:rPr>
+          <w:lang w:val="en-US"/>
+        </w:rPr>
+        <w:t>Peter Landin develops ISWIM, the first pure functional language, based strongly on the lambda calculus, with no assignments.</w:t>
+      </w:r>
+    </w:p>
+    <w:p>
+      <w:pPr>
+        <w:pStyle w:val="Listenabsatz"/>
+        <w:numPr>
+          <w:ilvl w:val="0"/>
+          <w:numId w:val="4"/>
+        </w:numPr>
+        <w:rPr>
+          <w:lang w:val="en-US"/>
+        </w:rPr>
+      </w:pPr>
+      <w:r>
+        <w:rPr>
+          <w:lang w:val="en-US"/>
+        </w:rPr>
+        <w:t xml:space="preserve">1970s: </w:t>
+      </w:r>
+      <w:r>
+        <w:rPr>
+          <w:lang w:val="en-US"/>
+        </w:rPr>
+        <w:t>John Backus develops FP, a functional language that emphasizes higher-order functions and reasoning about programs.</w:t>
+      </w:r>
+    </w:p>
+    <w:p>
+      <w:pPr>
+        <w:pStyle w:val="Listenabsatz"/>
+        <w:numPr>
+          <w:ilvl w:val="0"/>
+          <w:numId w:val="4"/>
+        </w:numPr>
+        <w:rPr>
+          <w:lang w:val="en-US"/>
+        </w:rPr>
+      </w:pPr>
+      <w:r>
+        <w:rPr>
+          <w:lang w:val="en-US"/>
+        </w:rPr>
+        <w:t xml:space="preserve">1970s: </w:t>
+      </w:r>
+      <w:r>
+        <w:rPr>
+          <w:lang w:val="en-US"/>
+        </w:rPr>
+        <w:t>Robin Milner and others develop ML, the first modern functional language, which introduced type inference and polymorphic types.</w:t>
+      </w:r>
+    </w:p>
+    <w:p>
+      <w:pPr>
+        <w:pStyle w:val="Listenabsatz"/>
+        <w:numPr>
+          <w:ilvl w:val="0"/>
+          <w:numId w:val="4"/>
+        </w:numPr>
+        <w:rPr>
+          <w:lang w:val="en-US"/>
+        </w:rPr>
+      </w:pPr>
+      <w:r>
+        <w:rPr>
+          <w:lang w:val="en-US"/>
+        </w:rPr>
+        <w:t xml:space="preserve">1970s – 1980s: </w:t>
+      </w:r>
+      <w:r>
+        <w:rPr>
+          <w:lang w:val="en-US"/>
+        </w:rPr>
+        <w:t>David Turner develops a number of lazy functional languages, culminating in the Miranda system.</w:t>
+      </w:r>
+    </w:p>
+    <w:p>
+      <w:pPr>
+        <w:pStyle w:val="Listenabsatz"/>
+        <w:numPr>
+          <w:ilvl w:val="0"/>
+          <w:numId w:val="4"/>
+        </w:numPr>
+        <w:rPr>
+          <w:lang w:val="en-US"/>
+        </w:rPr>
+      </w:pPr>
+      <w:r>
+        <w:rPr>
+          <w:lang w:val="en-US"/>
+        </w:rPr>
+        <w:t xml:space="preserve">1987: </w:t>
+      </w:r>
+      <w:r>
+        <w:rPr>
+          <w:lang w:val="en-US"/>
+        </w:rPr>
+        <w:t>An international committee starts the development of Haskell, a standard lazy functional language.</w:t>
+      </w:r>
+    </w:p>
+    <w:p>
+      <w:pPr>
+        <w:pStyle w:val="Listenabsatz"/>
+        <w:numPr>
+          <w:ilvl w:val="0"/>
+          <w:numId w:val="4"/>
+        </w:numPr>
+        <w:rPr>
+          <w:lang w:val="en-US"/>
+        </w:rPr>
+      </w:pPr>
+      <w:r>
+        <w:rPr>
+          <w:lang w:val="en-US"/>
+        </w:rPr>
+        <w:t xml:space="preserve">1990s: </w:t>
+      </w:r>
+      <w:r>
+        <w:rPr>
+          <w:lang w:val="en-US"/>
+        </w:rPr>
+        <w:t xml:space="preserve">Phil </w:t>
+      </w:r>
+      <w:proofErr w:type="spellStart"/>
+      <w:r>
+        <w:rPr>
+          <w:lang w:val="en-US"/>
+        </w:rPr>
+        <w:t>Wadler</w:t>
+      </w:r>
+      <w:proofErr w:type="spellEnd"/>
+      <w:r>
+        <w:rPr>
+          <w:lang w:val="en-US"/>
+        </w:rPr>
+        <w:t xml:space="preserve"> and others develop type classes and monads, two of the main innovations of Haskell.</w:t>
+      </w:r>
+    </w:p>
+    <w:p>
+      <w:pPr>
+        <w:pStyle w:val="Listenabsatz"/>
+        <w:numPr>
+          <w:ilvl w:val="0"/>
+          <w:numId w:val="4"/>
+        </w:numPr>
+        <w:rPr>
+          <w:lang w:val="en-US"/>
+        </w:rPr>
+      </w:pPr>
+      <w:r>
+        <w:rPr>
+          <w:lang w:val="en-US"/>
+        </w:rPr>
+        <w:t xml:space="preserve">2003: </w:t>
+      </w:r>
+      <w:r>
+        <w:rPr>
+          <w:lang w:val="en-US"/>
+        </w:rPr>
+        <w:t>The committee publishes the Haskell Report, defining a stable version of the language; an updated version was published in 2010.</w:t>
+      </w:r>
+    </w:p>
+    <w:p>
+      <w:pPr>
+        <w:pStyle w:val="Listenabsatz"/>
+        <w:numPr>
+          <w:ilvl w:val="0"/>
+          <w:numId w:val="4"/>
+        </w:numPr>
+        <w:rPr>
+          <w:lang w:val="en-US"/>
+        </w:rPr>
+      </w:pPr>
+      <w:r>
+        <w:rPr>
+          <w:lang w:val="en-US"/>
+        </w:rPr>
+        <w:t xml:space="preserve">2010 – today: Haskell Platform - </w:t>
+      </w:r>
+      <w:r>
+        <w:rPr>
+          <w:lang w:val="en-US"/>
+        </w:rPr>
+        <w:t>Standard distribution, library support, new language features, development tools, use in industry, influence on other languages, etc.</w:t>
+      </w:r>
+    </w:p>
+    <w:p>
+      <w:pPr>
+        <w:pStyle w:val="berschrift2"/>
+        <w:rPr>
+          <w:lang w:val="en-US"/>
+        </w:rPr>
+      </w:pPr>
+      <w:bookmarkStart w:id="20" w:name="_Toc462236326"/>
+      <w:r>
+        <w:rPr>
+          <w:lang w:val="en-US"/>
+        </w:rPr>
+        <w:lastRenderedPageBreak/>
+        <w:t>Glasgow Haskell Compiler</w:t>
+      </w:r>
+      <w:bookmarkEnd w:id="20"/>
+    </w:p>
+    <w:p>
+      <w:pPr>
+        <w:pStyle w:val="Listenabsatz"/>
+        <w:numPr>
+          <w:ilvl w:val="0"/>
+          <w:numId w:val="5"/>
+        </w:numPr>
+        <w:rPr>
+          <w:lang w:val="en-US"/>
+        </w:rPr>
+      </w:pPr>
+      <w:r>
+        <w:rPr>
+          <w:lang w:val="en-US"/>
+        </w:rPr>
+        <w:t>GHC is the leading implementation of Haskell, and compri</w:t>
+      </w:r>
+      <w:r>
+        <w:rPr>
+          <w:lang w:val="en-US"/>
+        </w:rPr>
+        <w:t>ses a compiler and interpreter;</w:t>
+      </w:r>
+    </w:p>
+    <w:p>
+      <w:pPr>
+        <w:pStyle w:val="Listenabsatz"/>
+        <w:numPr>
+          <w:ilvl w:val="0"/>
+          <w:numId w:val="5"/>
+        </w:numPr>
+        <w:rPr>
+          <w:lang w:val="en-US"/>
+        </w:rPr>
+      </w:pPr>
+      <w:r>
+        <w:rPr>
+          <w:lang w:val="en-US"/>
+        </w:rPr>
+        <w:t>The interactive nature of the interpreter makes it well suite</w:t>
+      </w:r>
+      <w:r>
+        <w:rPr>
+          <w:lang w:val="en-US"/>
+        </w:rPr>
+        <w:t>d for teaching and prototyping;</w:t>
+      </w:r>
+    </w:p>
+    <w:p>
+      <w:pPr>
+        <w:pStyle w:val="Listenabsatz"/>
+        <w:numPr>
+          <w:ilvl w:val="0"/>
+          <w:numId w:val="5"/>
+        </w:numPr>
+        <w:rPr>
+          <w:lang w:val="en-US"/>
+        </w:rPr>
+      </w:pPr>
+      <w:r>
+        <w:rPr>
+          <w:lang w:val="en-US"/>
+        </w:rPr>
+        <w:t>GHC is freely available from the Haskell website</w:t>
+      </w:r>
+      <w:r>
+        <w:rPr>
+          <w:lang w:val="en-US"/>
+        </w:rPr>
+        <w:t>;</w:t>
+      </w:r>
+    </w:p>
+    <w:p>
+      <w:pPr>
+        <w:pStyle w:val="berschrift2"/>
+        <w:rPr>
+          <w:lang w:val="en-US"/>
+        </w:rPr>
+      </w:pPr>
+      <w:bookmarkStart w:id="21" w:name="_Toc462236327"/>
+      <w:r>
+        <w:rPr>
+          <w:lang w:val="en-US"/>
+        </w:rPr>
+        <w:t>Prelude</w:t>
+      </w:r>
+      <w:bookmarkEnd w:id="21"/>
+    </w:p>
+    <w:p>
+      <w:pPr>
+        <w:pStyle w:val="Listenabsatz"/>
+        <w:numPr>
+          <w:ilvl w:val="0"/>
+          <w:numId w:val="6"/>
+        </w:numPr>
+        <w:rPr>
+          <w:lang w:val="en-US"/>
+        </w:rPr>
+      </w:pPr>
+      <w:r>
+        <w:rPr>
+          <w:lang w:val="en-US"/>
+        </w:rPr>
+        <w:t>Haskell comes with a large number of standard library functions. In addition to the familiar numeric functions such as + and *, the library also provides many useful functions on lists.</w:t>
+      </w:r>
+    </w:p>
+    <w:p>
+      <w:pPr>
+        <w:pStyle w:val="berschrift2"/>
+        <w:rPr>
+          <w:lang w:val="en-US"/>
+        </w:rPr>
+      </w:pPr>
+      <w:bookmarkStart w:id="22" w:name="_Toc462236328"/>
+      <w:r>
+        <w:rPr>
+          <w:lang w:val="en-US"/>
+        </w:rPr>
+        <w:t>Examples</w:t>
+      </w:r>
+      <w:bookmarkEnd w:id="22"/>
+    </w:p>
+    <w:p>
+      <w:pPr>
+        <w:pStyle w:val="Listenabsatz"/>
+        <w:numPr>
+          <w:ilvl w:val="0"/>
+          <w:numId w:val="6"/>
+        </w:numPr>
+        <w:rPr>
+          <w:lang w:val="en-US"/>
+        </w:rPr>
+      </w:pPr>
+      <w:r>
+        <w:rPr>
+          <w:lang w:val="en-US"/>
+        </w:rPr>
+        <w:t>Select the fi</w:t>
+      </w:r>
+      <w:r>
+        <w:rPr>
+          <w:lang w:val="en-US"/>
+        </w:rPr>
+        <w:t>rst element of a list: head [1,2,3,4,</w:t>
+      </w:r>
+      <w:r>
+        <w:rPr>
+          <w:lang w:val="en-US"/>
+        </w:rPr>
+        <w:t xml:space="preserve">5] </w:t>
+      </w:r>
+      <w:r>
+        <w:rPr>
+          <w:lang w:val="en-US"/>
+        </w:rPr>
+        <w:sym w:font="Wingdings" w:char="F0E0"/>
+      </w:r>
+      <w:r>
+        <w:rPr>
+          <w:lang w:val="en-US"/>
+        </w:rPr>
+        <w:t xml:space="preserve"> 1</w:t>
+      </w:r>
+    </w:p>
+    <w:p>
+      <w:pPr>
+        <w:pStyle w:val="Listenabsatz"/>
+        <w:numPr>
+          <w:ilvl w:val="0"/>
+          <w:numId w:val="6"/>
+        </w:numPr>
+        <w:rPr>
+          <w:lang w:val="en-US"/>
+        </w:rPr>
+      </w:pPr>
+      <w:r>
+        <w:rPr>
+          <w:lang w:val="en-US"/>
+        </w:rPr>
+        <w:t>Remove the fi</w:t>
+      </w:r>
+      <w:r>
+        <w:rPr>
+          <w:lang w:val="en-US"/>
+        </w:rPr>
+        <w:t>rst element of a list: tail [1,2,3,4,</w:t>
+      </w:r>
+      <w:r>
+        <w:rPr>
+          <w:lang w:val="en-US"/>
+        </w:rPr>
+        <w:t xml:space="preserve">5] </w:t>
+      </w:r>
+      <w:r>
+        <w:rPr>
+          <w:lang w:val="en-US"/>
+        </w:rPr>
+        <w:sym w:font="Wingdings" w:char="F0E0"/>
+      </w:r>
+      <w:r>
+        <w:rPr>
+          <w:lang w:val="en-US"/>
+        </w:rPr>
+        <w:t xml:space="preserve"> [2,3,4,</w:t>
+      </w:r>
+      <w:r>
+        <w:rPr>
+          <w:lang w:val="en-US"/>
+        </w:rPr>
+        <w:t>5]</w:t>
+      </w:r>
+    </w:p>
+    <w:p>
+      <w:pPr>
+        <w:pStyle w:val="Listenabsatz"/>
+        <w:numPr>
+          <w:ilvl w:val="0"/>
+          <w:numId w:val="6"/>
+        </w:numPr>
+        <w:rPr>
+          <w:lang w:val="en-US"/>
+        </w:rPr>
+      </w:pPr>
+      <w:r>
+        <w:rPr>
+          <w:lang w:val="en-US"/>
+        </w:rPr>
+        <w:t>Select the nth element of a list:</w:t>
+      </w:r>
+      <w:r>
+        <w:rPr>
+          <w:lang w:val="en-US"/>
+        </w:rPr>
+        <w:t xml:space="preserve"> [1,2,3,4,</w:t>
+      </w:r>
+      <w:r>
+        <w:rPr>
+          <w:lang w:val="en-US"/>
+        </w:rPr>
+        <w:t>5</w:t>
+      </w:r>
+      <w:proofErr w:type="gramStart"/>
+      <w:r>
+        <w:rPr>
+          <w:lang w:val="en-US"/>
+        </w:rPr>
+        <w:t>] !!</w:t>
+      </w:r>
+      <w:proofErr w:type="gramEnd"/>
+      <w:r>
+        <w:rPr>
+          <w:lang w:val="en-US"/>
+        </w:rPr>
+        <w:t xml:space="preserve"> 2 </w:t>
+      </w:r>
+      <w:r>
+        <w:rPr>
+          <w:lang w:val="en-US"/>
+        </w:rPr>
+        <w:sym w:font="Wingdings" w:char="F0E0"/>
+      </w:r>
+      <w:r>
+        <w:rPr>
+          <w:lang w:val="en-US"/>
+        </w:rPr>
+        <w:t xml:space="preserve"> 3</w:t>
+      </w:r>
+    </w:p>
+    <w:p>
+      <w:pPr>
+        <w:pStyle w:val="Listenabsatz"/>
+        <w:numPr>
+          <w:ilvl w:val="0"/>
+          <w:numId w:val="6"/>
+        </w:numPr>
+        <w:rPr>
+          <w:lang w:val="en-US"/>
+        </w:rPr>
+      </w:pPr>
+      <w:r>
+        <w:rPr>
+          <w:lang w:val="en-US"/>
+        </w:rPr>
+        <w:t>Select the first n</w:t>
+      </w:r>
+      <w:r>
+        <w:rPr>
+          <w:lang w:val="en-US"/>
+        </w:rPr>
+        <w:t xml:space="preserve"> elements of a list: take 3 [1,2,3,4,</w:t>
+      </w:r>
+      <w:r>
+        <w:rPr>
+          <w:lang w:val="en-US"/>
+        </w:rPr>
+        <w:t xml:space="preserve">5] </w:t>
+      </w:r>
+      <w:r>
+        <w:rPr>
+          <w:lang w:val="en-US"/>
+        </w:rPr>
+        <w:sym w:font="Wingdings" w:char="F0E0"/>
+      </w:r>
+      <w:r>
+        <w:rPr>
+          <w:lang w:val="en-US"/>
+        </w:rPr>
+        <w:t xml:space="preserve"> [1,2,</w:t>
+      </w:r>
+      <w:r>
+        <w:rPr>
+          <w:lang w:val="en-US"/>
+        </w:rPr>
+        <w:t>3]</w:t>
+      </w:r>
+    </w:p>
+    <w:p>
+      <w:pPr>
+        <w:pStyle w:val="Listenabsatz"/>
+        <w:numPr>
+          <w:ilvl w:val="0"/>
+          <w:numId w:val="6"/>
+        </w:numPr>
+        <w:rPr>
+          <w:lang w:val="en-US"/>
+        </w:rPr>
+      </w:pPr>
+      <w:r>
+        <w:rPr>
+          <w:lang w:val="en-US"/>
+        </w:rPr>
+        <w:t>Remove the first n el</w:t>
+      </w:r>
+      <w:r>
+        <w:rPr>
+          <w:lang w:val="en-US"/>
+        </w:rPr>
+        <w:t>ements from a list: drop 3 [1,2,3,4,5</w:t>
+      </w:r>
+      <w:r>
+        <w:rPr>
+          <w:lang w:val="en-US"/>
+        </w:rPr>
+        <w:t xml:space="preserve">] </w:t>
+      </w:r>
+      <w:r>
+        <w:rPr>
+          <w:lang w:val="en-US"/>
+        </w:rPr>
+        <w:sym w:font="Wingdings" w:char="F0E0"/>
+      </w:r>
+      <w:r>
+        <w:rPr>
+          <w:lang w:val="en-US"/>
+        </w:rPr>
+        <w:t xml:space="preserve"> [4,</w:t>
+      </w:r>
+      <w:r>
+        <w:rPr>
+          <w:lang w:val="en-US"/>
+        </w:rPr>
+        <w:t>5]</w:t>
+      </w:r>
+    </w:p>
+    <w:p>
+      <w:pPr>
+        <w:pStyle w:val="Listenabsatz"/>
+        <w:numPr>
+          <w:ilvl w:val="0"/>
+          <w:numId w:val="6"/>
+        </w:numPr>
+        <w:rPr>
+          <w:lang w:val="en-US"/>
+        </w:rPr>
+      </w:pPr>
+      <w:r>
+        <w:rPr>
+          <w:lang w:val="en-US"/>
+        </w:rPr>
+        <w:t>Calculate th</w:t>
+      </w:r>
+      <w:r>
+        <w:rPr>
+          <w:lang w:val="en-US"/>
+        </w:rPr>
+        <w:t>e length of a list: length [1,2,3,4,5</w:t>
+      </w:r>
+      <w:r>
+        <w:rPr>
+          <w:lang w:val="en-US"/>
+        </w:rPr>
+        <w:t xml:space="preserve">] </w:t>
+      </w:r>
+      <w:r>
+        <w:rPr>
+          <w:lang w:val="en-US"/>
+        </w:rPr>
+        <w:sym w:font="Wingdings" w:char="F0E0"/>
+      </w:r>
+      <w:r>
+        <w:rPr>
+          <w:lang w:val="en-US"/>
+        </w:rPr>
+        <w:t xml:space="preserve"> 5</w:t>
+      </w:r>
+    </w:p>
+    <w:p>
+      <w:pPr>
+        <w:pStyle w:val="Listenabsatz"/>
+        <w:numPr>
+          <w:ilvl w:val="0"/>
+          <w:numId w:val="6"/>
+        </w:numPr>
+        <w:rPr>
+          <w:lang w:val="en-US"/>
+        </w:rPr>
+      </w:pPr>
+      <w:r>
+        <w:rPr>
+          <w:lang w:val="en-US"/>
+        </w:rPr>
+        <w:t>Calculate the sum of a list of numbers: sum</w:t>
+      </w:r>
+      <w:r>
+        <w:rPr>
+          <w:lang w:val="en-US"/>
+        </w:rPr>
+        <w:t xml:space="preserve"> [1,2,3,4,5</w:t>
+      </w:r>
+      <w:r>
+        <w:rPr>
+          <w:lang w:val="en-US"/>
+        </w:rPr>
+        <w:t xml:space="preserve">] </w:t>
+      </w:r>
+      <w:r>
+        <w:rPr>
+          <w:lang w:val="en-US"/>
+        </w:rPr>
+        <w:sym w:font="Wingdings" w:char="F0E0"/>
+      </w:r>
+      <w:r>
+        <w:rPr>
+          <w:lang w:val="en-US"/>
+        </w:rPr>
+        <w:t xml:space="preserve"> 15</w:t>
+      </w:r>
+    </w:p>
+    <w:p>
+      <w:pPr>
+        <w:pStyle w:val="Listenabsatz"/>
+        <w:numPr>
+          <w:ilvl w:val="0"/>
+          <w:numId w:val="6"/>
+        </w:numPr>
+        <w:rPr>
+          <w:lang w:val="en-US"/>
+        </w:rPr>
+      </w:pPr>
+      <w:r>
+        <w:rPr>
+          <w:lang w:val="en-US"/>
+        </w:rPr>
+        <w:t>Calculate the product of a list of numbers: product</w:t>
+      </w:r>
+      <w:r>
+        <w:rPr>
+          <w:lang w:val="en-US"/>
+        </w:rPr>
+        <w:t xml:space="preserve"> [1,2,3,4,5</w:t>
+      </w:r>
+      <w:r>
+        <w:rPr>
+          <w:lang w:val="en-US"/>
+        </w:rPr>
+        <w:t xml:space="preserve">] </w:t>
+      </w:r>
+      <w:r>
+        <w:rPr>
+          <w:lang w:val="en-US"/>
+        </w:rPr>
+        <w:sym w:font="Wingdings" w:char="F0E0"/>
+      </w:r>
+      <w:r>
+        <w:rPr>
+          <w:lang w:val="en-US"/>
+        </w:rPr>
+        <w:t xml:space="preserve"> 120</w:t>
+      </w:r>
+    </w:p>
+    <w:p>
+      <w:pPr>
+        <w:pStyle w:val="Listenabsatz"/>
+        <w:numPr>
+          <w:ilvl w:val="0"/>
+          <w:numId w:val="6"/>
+        </w:numPr>
+        <w:rPr>
+          <w:lang w:val="en-US"/>
+        </w:rPr>
+      </w:pPr>
+      <w:r>
+        <w:rPr>
+          <w:lang w:val="en-US"/>
+        </w:rPr>
+        <w:t>Append two lists: [1,2,3</w:t>
+      </w:r>
+      <w:r>
+        <w:rPr>
+          <w:lang w:val="en-US"/>
+        </w:rPr>
+        <w:t xml:space="preserve">] ++ </w:t>
+      </w:r>
+      <w:r>
+        <w:rPr>
+          <w:lang w:val="en-US"/>
+        </w:rPr>
+        <w:t>[4,</w:t>
+      </w:r>
+      <w:r>
+        <w:rPr>
+          <w:lang w:val="en-US"/>
+        </w:rPr>
+        <w:t xml:space="preserve">5] </w:t>
+      </w:r>
+      <w:r>
+        <w:rPr>
+          <w:lang w:val="en-US"/>
+        </w:rPr>
+        <w:sym w:font="Wingdings" w:char="F0E0"/>
+      </w:r>
+      <w:r>
+        <w:rPr>
+          <w:lang w:val="en-US"/>
+        </w:rPr>
+        <w:t xml:space="preserve"> [</w:t>
+      </w:r>
+      <w:r>
+        <w:rPr>
+          <w:lang w:val="en-US"/>
+        </w:rPr>
+        <w:t>1,2,3,4,5</w:t>
+      </w:r>
+      <w:r>
+        <w:rPr>
+          <w:lang w:val="en-US"/>
+        </w:rPr>
+        <w:t>]</w:t>
+      </w:r>
+    </w:p>
+    <w:p>
+      <w:pPr>
+        <w:pStyle w:val="Listenabsatz"/>
+        <w:numPr>
+          <w:ilvl w:val="0"/>
+          <w:numId w:val="6"/>
+        </w:numPr>
+        <w:rPr>
+          <w:lang w:val="en-US"/>
+        </w:rPr>
+      </w:pPr>
+      <w:r>
+        <w:rPr>
+          <w:lang w:val="en-US"/>
+        </w:rPr>
+        <w:t>Reverse a list: reverse [1,2,3,4,5</w:t>
+      </w:r>
+      <w:r>
+        <w:rPr>
+          <w:lang w:val="en-US"/>
+        </w:rPr>
+        <w:t xml:space="preserve">] </w:t>
+      </w:r>
+      <w:r>
+        <w:rPr>
+          <w:lang w:val="en-US"/>
+        </w:rPr>
+        <w:sym w:font="Wingdings" w:char="F0E0"/>
+      </w:r>
+      <w:r>
+        <w:rPr>
+          <w:lang w:val="en-US"/>
+        </w:rPr>
+        <w:t xml:space="preserve"> [5,4,3,2,</w:t>
+      </w:r>
+      <w:r>
+        <w:rPr>
+          <w:lang w:val="en-US"/>
+        </w:rPr>
+        <w:t>1]</w:t>
+      </w:r>
+    </w:p>
+    <w:p>
+      <w:pPr>
+        <w:pStyle w:val="berschrift2"/>
+        <w:rPr>
+          <w:lang w:val="en-US"/>
+        </w:rPr>
+      </w:pPr>
+      <w:bookmarkStart w:id="23" w:name="_Toc462236329"/>
+      <w:r>
+        <w:rPr>
+          <w:lang w:val="en-US"/>
+        </w:rPr>
+        <w:t>Function Application</w:t>
+      </w:r>
+      <w:bookmarkEnd w:id="23"/>
+    </w:p>
+    <w:p>
+      <w:pPr>
+        <w:rPr>
+          <w:lang w:val="en-US"/>
+        </w:rPr>
+      </w:pPr>
+      <w:r>
+        <w:rPr>
+          <w:lang w:val="en-US"/>
+        </w:rPr>
+        <w:t>In mathematics, function application is denoted using parentheses, and multiplication is often denot</w:t>
+      </w:r>
+      <w:r>
+        <w:rPr>
+          <w:lang w:val="en-US"/>
+        </w:rPr>
+        <w:t>ed using juxtaposition or space</w:t>
+      </w:r>
+      <w:r>
+        <w:rPr>
+          <w:lang w:val="en-US"/>
+        </w:rPr>
+        <w:t xml:space="preserve"> (Apply the function to </w:t>
+      </w:r>
+      <w:proofErr w:type="gramStart"/>
+      <w:r>
+        <w:rPr>
+          <w:lang w:val="en-US"/>
+        </w:rPr>
+        <w:t>a</w:t>
+      </w:r>
+      <w:proofErr w:type="gramEnd"/>
+      <w:r>
+        <w:rPr>
+          <w:lang w:val="en-US"/>
+        </w:rPr>
+        <w:t xml:space="preserve"> and b, and add the result of the product of c and d)</w:t>
+      </w:r>
+      <w:r>
+        <w:rPr>
+          <w:lang w:val="en-US"/>
+        </w:rPr>
+        <w:t>:</w:t>
+      </w:r>
+    </w:p>
+    <w:p>
+      <w:pPr>
+        <w:rPr>
+          <w:lang w:val="en-US"/>
+        </w:rPr>
+      </w:pPr>
+      <w:r>
+        <w:rPr>
+          <w:noProof/>
+          <w:lang w:eastAsia="de-CH"/>
+        </w:rPr>
+        <w:drawing>
+          <wp:inline distT="0" distB="0" distL="0" distR="0" wp14:anchorId="313E4783" wp14:editId="3D4A3379">
+            <wp:extent cx="1333500" cy="217715"/>
+            <wp:effectExtent l="0" t="0" r="0" b="0"/>
+            <wp:docPr id="4" name="Grafik 4"/>
+            <wp:cNvGraphicFramePr>
+              <a:graphicFrameLocks xmlns:a="http://schemas.openxmlformats.org/drawingml/2006/main" noChangeAspect="1"/>
+            </wp:cNvGraphicFramePr>
+            <a:graphic xmlns:a="http://schemas.openxmlformats.org/drawingml/2006/main">
+              <a:graphicData uri="http://schemas.openxmlformats.org/drawingml/2006/picture">
+                <pic:pic xmlns:pic="http://schemas.openxmlformats.org/drawingml/2006/picture">
+                  <pic:nvPicPr>
+                    <pic:cNvPr id="1" name=""/>
+                    <pic:cNvPicPr/>
+                  </pic:nvPicPr>
+                  <pic:blipFill>
+                    <a:blip r:embed="rId12"/>
+                    <a:stretch>
+                      <a:fillRect/>
+                    </a:stretch>
+                  </pic:blipFill>
+                  <pic:spPr>
+                    <a:xfrm>
+                      <a:off x="0" y="0"/>
+                      <a:ext cx="1347875" cy="220062"/>
+                    </a:xfrm>
+                    <a:prstGeom prst="rect">
+                      <a:avLst/>
+                    </a:prstGeom>
+                  </pic:spPr>
+                </pic:pic>
+              </a:graphicData>
+            </a:graphic>
+          </wp:inline>
+        </w:drawing>
+      </w:r>
+    </w:p>
+    <w:p>
+      <w:pPr>
+        <w:rPr>
+          <w:lang w:val="en-US"/>
+        </w:rPr>
+      </w:pPr>
+      <w:r>
+        <w:rPr>
+          <w:lang w:val="en-US"/>
+        </w:rPr>
+        <w:t>In Haskell, function application is denoted using space, and multiplication is denoted using * (As previously, but in Haskell syntax):</w:t>
+      </w:r>
+    </w:p>
+    <w:p>
+      <w:pPr>
+        <w:rPr>
+          <w:lang w:val="en-US"/>
+        </w:rPr>
+      </w:pPr>
+      <w:r>
+        <w:rPr>
+          <w:noProof/>
+          <w:lang w:eastAsia="de-CH"/>
+        </w:rPr>
+        <w:drawing>
+          <wp:inline distT="0" distB="0" distL="0" distR="0" wp14:anchorId="62A57C5A" wp14:editId="01A068E8">
+            <wp:extent cx="1276350" cy="251084"/>
+            <wp:effectExtent l="0" t="0" r="0" b="0"/>
+            <wp:docPr id="5" name="Grafik 5"/>
+            <wp:cNvGraphicFramePr>
+              <a:graphicFrameLocks xmlns:a="http://schemas.openxmlformats.org/drawingml/2006/main" noChangeAspect="1"/>
+            </wp:cNvGraphicFramePr>
+            <a:graphic xmlns:a="http://schemas.openxmlformats.org/drawingml/2006/main">
+              <a:graphicData uri="http://schemas.openxmlformats.org/drawingml/2006/picture">
+                <pic:pic xmlns:pic="http://schemas.openxmlformats.org/drawingml/2006/picture">
+                  <pic:nvPicPr>
+                    <pic:cNvPr id="1" name=""/>
+                    <pic:cNvPicPr/>
+                  </pic:nvPicPr>
+                  <pic:blipFill>
+                    <a:blip r:embed="rId13"/>
+                    <a:stretch>
+                      <a:fillRect/>
+                    </a:stretch>
+                  </pic:blipFill>
+                  <pic:spPr>
+                    <a:xfrm>
+                      <a:off x="0" y="0"/>
+                      <a:ext cx="1330020" cy="261642"/>
+                    </a:xfrm>
+                    <a:prstGeom prst="rect">
+                      <a:avLst/>
+                    </a:prstGeom>
+                  </pic:spPr>
+                </pic:pic>
+              </a:graphicData>
+            </a:graphic>
+          </wp:inline>
+        </w:drawing>
+      </w:r>
+    </w:p>
+    <w:p>
+      <w:pPr>
+        <w:rPr>
+          <w:lang w:val="en-US"/>
+        </w:rPr>
+      </w:pPr>
+      <w:r>
+        <w:rPr>
+          <w:lang w:val="en-US"/>
+        </w:rPr>
+        <w:t>Moreover, function application is assumed to have higher priority than all other operators</w:t>
+      </w:r>
+      <w:r>
+        <w:rPr>
+          <w:lang w:val="en-US"/>
+        </w:rPr>
+        <w:t xml:space="preserve"> (Means (f a) + b, rather than </w:t>
+      </w:r>
+      <w:proofErr w:type="gramStart"/>
+      <w:r>
+        <w:rPr>
+          <w:lang w:val="en-US"/>
+        </w:rPr>
+        <w:t>f(</w:t>
+      </w:r>
+      <w:proofErr w:type="gramEnd"/>
+      <w:r>
+        <w:rPr>
+          <w:lang w:val="en-US"/>
+        </w:rPr>
+        <w:t>a + b))</w:t>
+      </w:r>
+      <w:r>
+        <w:rPr>
+          <w:lang w:val="en-US"/>
+        </w:rPr>
+        <w:t>:</w:t>
+      </w:r>
+    </w:p>
+    <w:p>
+      <w:pPr>
+        <w:rPr>
+          <w:lang w:val="en-US"/>
+        </w:rPr>
+      </w:pPr>
+      <w:r>
+        <w:rPr>
+          <w:noProof/>
+          <w:lang w:eastAsia="de-CH"/>
+        </w:rPr>
+        <w:drawing>
+          <wp:inline distT="0" distB="0" distL="0" distR="0" wp14:anchorId="01E54874" wp14:editId="54193826">
+            <wp:extent cx="800100" cy="262102"/>
+            <wp:effectExtent l="0" t="0" r="0" b="5080"/>
+            <wp:docPr id="6" name="Grafik 6"/>
+            <wp:cNvGraphicFramePr>
+              <a:graphicFrameLocks xmlns:a="http://schemas.openxmlformats.org/drawingml/2006/main" noChangeAspect="1"/>
+            </wp:cNvGraphicFramePr>
+            <a:graphic xmlns:a="http://schemas.openxmlformats.org/drawingml/2006/main">
+              <a:graphicData uri="http://schemas.openxmlformats.org/drawingml/2006/picture">
+                <pic:pic xmlns:pic="http://schemas.openxmlformats.org/drawingml/2006/picture">
+                  <pic:nvPicPr>
+                    <pic:cNvPr id="1" name=""/>
+                    <pic:cNvPicPr/>
+                  </pic:nvPicPr>
+                  <pic:blipFill>
+                    <a:blip r:embed="rId14"/>
+                    <a:stretch>
+                      <a:fillRect/>
+                    </a:stretch>
+                  </pic:blipFill>
+                  <pic:spPr>
+                    <a:xfrm>
+                      <a:off x="0" y="0"/>
+                      <a:ext cx="819193" cy="268357"/>
+                    </a:xfrm>
+                    <a:prstGeom prst="rect">
+                      <a:avLst/>
+                    </a:prstGeom>
+                  </pic:spPr>
+                </pic:pic>
+              </a:graphicData>
+            </a:graphic>
+          </wp:inline>
+        </w:drawing>
+      </w:r>
+    </w:p>
+    <w:p>
+      <w:pPr>
+        <w:pStyle w:val="berschrift2"/>
+        <w:rPr>
+          <w:lang w:val="en-US"/>
+        </w:rPr>
+      </w:pPr>
+      <w:bookmarkStart w:id="24" w:name="_Toc462236330"/>
+      <w:r>
+        <w:rPr>
+          <w:lang w:val="en-US"/>
+        </w:rPr>
+        <w:lastRenderedPageBreak/>
+        <w:t>Examples</w:t>
+      </w:r>
+      <w:bookmarkEnd w:id="24"/>
+    </w:p>
+    <w:p>
+      <w:pPr>
+        <w:rPr>
+          <w:lang w:val="en-US"/>
+        </w:rPr>
+      </w:pPr>
+      <w:r>
+        <w:rPr>
+          <w:noProof/>
+          <w:lang w:eastAsia="de-CH"/>
+        </w:rPr>
+        <w:drawing>
+          <wp:inline distT="0" distB="0" distL="0" distR="0" wp14:anchorId="668BDD02" wp14:editId="1EAA8718">
+            <wp:extent cx="3174759" cy="2828925"/>
+            <wp:effectExtent l="0" t="0" r="6985" b="0"/>
+            <wp:docPr id="7" name="Grafik 7"/>
+            <wp:cNvGraphicFramePr>
+              <a:graphicFrameLocks xmlns:a="http://schemas.openxmlformats.org/drawingml/2006/main" noChangeAspect="1"/>
+            </wp:cNvGraphicFramePr>
+            <a:graphic xmlns:a="http://schemas.openxmlformats.org/drawingml/2006/main">
+              <a:graphicData uri="http://schemas.openxmlformats.org/drawingml/2006/picture">
+                <pic:pic xmlns:pic="http://schemas.openxmlformats.org/drawingml/2006/picture">
+                  <pic:nvPicPr>
+                    <pic:cNvPr id="1" name=""/>
+                    <pic:cNvPicPr/>
+                  </pic:nvPicPr>
+                  <pic:blipFill>
+                    <a:blip r:embed="rId15"/>
+                    <a:stretch>
+                      <a:fillRect/>
+                    </a:stretch>
+                  </pic:blipFill>
+                  <pic:spPr>
+                    <a:xfrm>
+                      <a:off x="0" y="0"/>
+                      <a:ext cx="3180237" cy="2833806"/>
+                    </a:xfrm>
+                    <a:prstGeom prst="rect">
+                      <a:avLst/>
+                    </a:prstGeom>
+                  </pic:spPr>
+                </pic:pic>
+              </a:graphicData>
+            </a:graphic>
+          </wp:inline>
+        </w:drawing>
+      </w:r>
+    </w:p>
+    <w:p>
+      <w:pPr>
+        <w:pStyle w:val="berschrift2"/>
+        <w:rPr>
+          <w:lang w:val="en-US"/>
+        </w:rPr>
+      </w:pPr>
+      <w:bookmarkStart w:id="25" w:name="_Toc462236331"/>
+      <w:r>
+        <w:rPr>
+          <w:lang w:val="en-US"/>
+        </w:rPr>
+        <w:t>Haskell Scripts</w:t>
+      </w:r>
+      <w:bookmarkEnd w:id="25"/>
+    </w:p>
+    <w:p>
+      <w:pPr>
+        <w:pStyle w:val="Listenabsatz"/>
+        <w:numPr>
+          <w:ilvl w:val="0"/>
+          <w:numId w:val="7"/>
+        </w:numPr>
+        <w:rPr>
+          <w:lang w:val="en-US"/>
+        </w:rPr>
+      </w:pPr>
+      <w:r>
+        <w:rPr>
+          <w:lang w:val="en-US"/>
+        </w:rPr>
+        <w:t>As well as the functions in the standard library, you can also define your own functions;</w:t>
+      </w:r>
+    </w:p>
+    <w:p>
+      <w:pPr>
+        <w:pStyle w:val="Listenabsatz"/>
+        <w:numPr>
+          <w:ilvl w:val="0"/>
+          <w:numId w:val="7"/>
+        </w:numPr>
+        <w:rPr>
+          <w:lang w:val="en-US"/>
+        </w:rPr>
+      </w:pPr>
+      <w:r>
+        <w:rPr>
+          <w:lang w:val="en-US"/>
+        </w:rPr>
+        <w:t>New functions are defined within a script, a text file compri</w:t>
+      </w:r>
+      <w:r>
+        <w:rPr>
+          <w:lang w:val="en-US"/>
+        </w:rPr>
+        <w:t>sing a sequence of definitions;</w:t>
+      </w:r>
+    </w:p>
+    <w:p>
+      <w:pPr>
+        <w:pStyle w:val="Listenabsatz"/>
+        <w:numPr>
+          <w:ilvl w:val="0"/>
+          <w:numId w:val="7"/>
+        </w:numPr>
+        <w:rPr>
+          <w:lang w:val="en-US"/>
+        </w:rPr>
+      </w:pPr>
+      <w:r>
+        <w:rPr>
+          <w:lang w:val="en-US"/>
+        </w:rPr>
+        <w:t xml:space="preserve">By convention, Haskell scripts usually have </w:t>
+      </w:r>
+      <w:proofErr w:type="gramStart"/>
+      <w:r>
+        <w:rPr>
+          <w:lang w:val="en-US"/>
+        </w:rPr>
+        <w:t>a .</w:t>
+      </w:r>
+      <w:proofErr w:type="spellStart"/>
+      <w:r>
+        <w:rPr>
+          <w:lang w:val="en-US"/>
+        </w:rPr>
+        <w:t>hs</w:t>
+      </w:r>
+      <w:proofErr w:type="spellEnd"/>
+      <w:proofErr w:type="gramEnd"/>
+      <w:r>
+        <w:rPr>
+          <w:lang w:val="en-US"/>
+        </w:rPr>
+        <w:t xml:space="preserve"> suffix on their filename. This is not mandatory, but is useful for identification purposes</w:t>
+      </w:r>
+    </w:p>
+    <w:p>
+      <w:pPr>
+        <w:pStyle w:val="berschrift2"/>
+        <w:rPr>
+          <w:lang w:val="en-US"/>
+        </w:rPr>
+      </w:pPr>
+      <w:bookmarkStart w:id="26" w:name="_Toc462236332"/>
+      <w:r>
+        <w:rPr>
+          <w:lang w:val="en-US"/>
+        </w:rPr>
+        <w:t>First Example</w:t>
+      </w:r>
+      <w:bookmarkEnd w:id="26"/>
+    </w:p>
+    <w:p>
+      <w:pPr>
+        <w:rPr>
+          <w:lang w:val="en-US"/>
+        </w:rPr>
+      </w:pPr>
+      <w:r>
+        <w:rPr>
+          <w:noProof/>
+          <w:lang w:eastAsia="de-CH"/>
+        </w:rPr>
+        <w:drawing>
+          <wp:inline distT="0" distB="0" distL="0" distR="0" wp14:anchorId="0F0D76BE" wp14:editId="12911465">
+            <wp:extent cx="3009900" cy="615384"/>
+            <wp:effectExtent l="0" t="0" r="0" b="0"/>
+            <wp:docPr id="8" name="Grafik 8"/>
+            <wp:cNvGraphicFramePr>
+              <a:graphicFrameLocks xmlns:a="http://schemas.openxmlformats.org/drawingml/2006/main" noChangeAspect="1"/>
+            </wp:cNvGraphicFramePr>
+            <a:graphic xmlns:a="http://schemas.openxmlformats.org/drawingml/2006/main">
+              <a:graphicData uri="http://schemas.openxmlformats.org/drawingml/2006/picture">
+                <pic:pic xmlns:pic="http://schemas.openxmlformats.org/drawingml/2006/picture">
+                  <pic:nvPicPr>
+                    <pic:cNvPr id="1" name=""/>
+                    <pic:cNvPicPr/>
+                  </pic:nvPicPr>
+                  <pic:blipFill>
+                    <a:blip r:embed="rId16"/>
+                    <a:stretch>
+                      <a:fillRect/>
+                    </a:stretch>
+                  </pic:blipFill>
+                  <pic:spPr>
+                    <a:xfrm>
+                      <a:off x="0" y="0"/>
+                      <a:ext cx="3045604" cy="622684"/>
+                    </a:xfrm>
+                    <a:prstGeom prst="rect">
+                      <a:avLst/>
+                    </a:prstGeom>
+                  </pic:spPr>
+                </pic:pic>
+              </a:graphicData>
+            </a:graphic>
+          </wp:inline>
+        </w:drawing>
+      </w:r>
+    </w:p>
+    <w:p>
+      <w:pPr>
+        <w:rPr>
+          <w:lang w:val="en-US"/>
+        </w:rPr>
+      </w:pPr>
+      <w:r>
+        <w:rPr>
+          <w:noProof/>
+          <w:lang w:eastAsia="de-CH"/>
+        </w:rPr>
+        <w:drawing>
+          <wp:inline distT="0" distB="0" distL="0" distR="0" wp14:anchorId="62C81119" wp14:editId="3044E4F1">
+            <wp:extent cx="1381125" cy="220003"/>
+            <wp:effectExtent l="0" t="0" r="0" b="8890"/>
+            <wp:docPr id="9" name="Grafik 9"/>
+            <wp:cNvGraphicFramePr>
+              <a:graphicFrameLocks xmlns:a="http://schemas.openxmlformats.org/drawingml/2006/main" noChangeAspect="1"/>
+            </wp:cNvGraphicFramePr>
+            <a:graphic xmlns:a="http://schemas.openxmlformats.org/drawingml/2006/main">
+              <a:graphicData uri="http://schemas.openxmlformats.org/drawingml/2006/picture">
+                <pic:pic xmlns:pic="http://schemas.openxmlformats.org/drawingml/2006/picture">
+                  <pic:nvPicPr>
+                    <pic:cNvPr id="1" name=""/>
+                    <pic:cNvPicPr/>
+                  </pic:nvPicPr>
+                  <pic:blipFill>
+                    <a:blip r:embed="rId17"/>
+                    <a:stretch>
+                      <a:fillRect/>
+                    </a:stretch>
+                  </pic:blipFill>
+                  <pic:spPr>
+                    <a:xfrm>
+                      <a:off x="0" y="0"/>
+                      <a:ext cx="1475605" cy="235053"/>
+                    </a:xfrm>
+                    <a:prstGeom prst="rect">
+                      <a:avLst/>
+                    </a:prstGeom>
+                  </pic:spPr>
+                </pic:pic>
+              </a:graphicData>
+            </a:graphic>
+          </wp:inline>
+        </w:drawing>
+      </w:r>
+    </w:p>
+    <w:p>
+      <w:pPr>
+        <w:rPr>
+          <w:lang w:val="en-US"/>
+        </w:rPr>
+      </w:pPr>
+      <w:r>
+        <w:rPr>
+          <w:noProof/>
+          <w:lang w:eastAsia="de-CH"/>
+        </w:rPr>
+        <w:drawing>
+          <wp:inline distT="0" distB="0" distL="0" distR="0" wp14:anchorId="5E0FCADD" wp14:editId="1EE66DE8">
+            <wp:extent cx="3057525" cy="996618"/>
+            <wp:effectExtent l="0" t="0" r="0" b="0"/>
+            <wp:docPr id="10" name="Grafik 10"/>
+            <wp:cNvGraphicFramePr>
+              <a:graphicFrameLocks xmlns:a="http://schemas.openxmlformats.org/drawingml/2006/main" noChangeAspect="1"/>
+            </wp:cNvGraphicFramePr>
+            <a:graphic xmlns:a="http://schemas.openxmlformats.org/drawingml/2006/main">
+              <a:graphicData uri="http://schemas.openxmlformats.org/drawingml/2006/picture">
+                <pic:pic xmlns:pic="http://schemas.openxmlformats.org/drawingml/2006/picture">
+                  <pic:nvPicPr>
+                    <pic:cNvPr id="1" name=""/>
+                    <pic:cNvPicPr/>
+                  </pic:nvPicPr>
+                  <pic:blipFill>
+                    <a:blip r:embed="rId18"/>
+                    <a:stretch>
+                      <a:fillRect/>
+                    </a:stretch>
+                  </pic:blipFill>
+                  <pic:spPr>
+                    <a:xfrm>
+                      <a:off x="0" y="0"/>
+                      <a:ext cx="3081824" cy="1004538"/>
+                    </a:xfrm>
+                    <a:prstGeom prst="rect">
+                      <a:avLst/>
+                    </a:prstGeom>
+                  </pic:spPr>
+                </pic:pic>
+              </a:graphicData>
+            </a:graphic>
+          </wp:inline>
+        </w:drawing>
+      </w:r>
+    </w:p>
+    <w:p>
+      <w:pPr>
+        <w:rPr>
+          <w:lang w:val="en-US"/>
+        </w:rPr>
+      </w:pPr>
+      <w:r>
+        <w:rPr>
+          <w:noProof/>
+          <w:lang w:eastAsia="de-CH"/>
+        </w:rPr>
+        <w:drawing>
+          <wp:inline distT="0" distB="0" distL="0" distR="0" wp14:anchorId="09132D29" wp14:editId="3FB82322">
+            <wp:extent cx="3448050" cy="576742"/>
+            <wp:effectExtent l="0" t="0" r="0" b="0"/>
+            <wp:docPr id="11" name="Grafik 11"/>
+            <wp:cNvGraphicFramePr>
+              <a:graphicFrameLocks xmlns:a="http://schemas.openxmlformats.org/drawingml/2006/main" noChangeAspect="1"/>
+            </wp:cNvGraphicFramePr>
+            <a:graphic xmlns:a="http://schemas.openxmlformats.org/drawingml/2006/main">
+              <a:graphicData uri="http://schemas.openxmlformats.org/drawingml/2006/picture">
+                <pic:pic xmlns:pic="http://schemas.openxmlformats.org/drawingml/2006/picture">
+                  <pic:nvPicPr>
+                    <pic:cNvPr id="1" name=""/>
+                    <pic:cNvPicPr/>
+                  </pic:nvPicPr>
+                  <pic:blipFill>
+                    <a:blip r:embed="rId19"/>
+                    <a:stretch>
+                      <a:fillRect/>
+                    </a:stretch>
+                  </pic:blipFill>
+                  <pic:spPr>
+                    <a:xfrm>
+                      <a:off x="0" y="0"/>
+                      <a:ext cx="3502099" cy="585783"/>
+                    </a:xfrm>
+                    <a:prstGeom prst="rect">
+                      <a:avLst/>
+                    </a:prstGeom>
+                  </pic:spPr>
+                </pic:pic>
+              </a:graphicData>
+            </a:graphic>
+          </wp:inline>
+        </w:drawing>
+      </w:r>
+    </w:p>
+    <w:p>
+      <w:pPr>
+        <w:rPr>
+          <w:lang w:val="en-US"/>
+        </w:rPr>
+      </w:pPr>
+      <w:r>
+        <w:rPr>
+          <w:noProof/>
+          <w:lang w:eastAsia="de-CH"/>
+        </w:rPr>
+        <w:drawing>
+          <wp:inline distT="0" distB="0" distL="0" distR="0" wp14:anchorId="1628B3C2" wp14:editId="3284DC3D">
+            <wp:extent cx="2238452" cy="1552575"/>
+            <wp:effectExtent l="0" t="0" r="9525" b="0"/>
+            <wp:docPr id="12" name="Grafik 12"/>
+            <wp:cNvGraphicFramePr>
+              <a:graphicFrameLocks xmlns:a="http://schemas.openxmlformats.org/drawingml/2006/main" noChangeAspect="1"/>
+            </wp:cNvGraphicFramePr>
+            <a:graphic xmlns:a="http://schemas.openxmlformats.org/drawingml/2006/main">
+              <a:graphicData uri="http://schemas.openxmlformats.org/drawingml/2006/picture">
+                <pic:pic xmlns:pic="http://schemas.openxmlformats.org/drawingml/2006/picture">
+                  <pic:nvPicPr>
+                    <pic:cNvPr id="1" name=""/>
+                    <pic:cNvPicPr/>
+                  </pic:nvPicPr>
+                  <pic:blipFill>
+                    <a:blip r:embed="rId20"/>
+                    <a:stretch>
+                      <a:fillRect/>
+                    </a:stretch>
+                  </pic:blipFill>
+                  <pic:spPr>
+                    <a:xfrm>
+                      <a:off x="0" y="0"/>
+                      <a:ext cx="2249402" cy="1560170"/>
+                    </a:xfrm>
+                    <a:prstGeom prst="rect">
+                      <a:avLst/>
+                    </a:prstGeom>
+                  </pic:spPr>
+                </pic:pic>
+              </a:graphicData>
+            </a:graphic>
+          </wp:inline>
+        </w:drawing>
+      </w:r>
+    </w:p>
+    <w:p>
+      <w:pPr>
+        <w:pStyle w:val="berschrift2"/>
+        <w:rPr>
+          <w:lang w:val="en-US"/>
+        </w:rPr>
+      </w:pPr>
+      <w:bookmarkStart w:id="27" w:name="_Toc462236333"/>
+      <w:r>
+        <w:rPr>
+          <w:lang w:val="en-US"/>
+        </w:rPr>
+        <w:lastRenderedPageBreak/>
+        <w:t>GHCI Commands</w:t>
+      </w:r>
+      <w:bookmarkEnd w:id="27"/>
+    </w:p>
+    <w:p>
+      <w:pPr>
+        <w:rPr>
+          <w:lang w:val="en-US"/>
+        </w:rPr>
+      </w:pPr>
+      <w:r>
+        <w:rPr>
+          <w:noProof/>
+          <w:lang w:eastAsia="de-CH"/>
+        </w:rPr>
+        <w:drawing>
+          <wp:inline distT="0" distB="0" distL="0" distR="0" wp14:anchorId="2E01E3EE" wp14:editId="1991FE26">
+            <wp:extent cx="2667978" cy="2028825"/>
+            <wp:effectExtent l="0" t="0" r="0" b="0"/>
+            <wp:docPr id="13" name="Grafik 13"/>
+            <wp:cNvGraphicFramePr>
+              <a:graphicFrameLocks xmlns:a="http://schemas.openxmlformats.org/drawingml/2006/main" noChangeAspect="1"/>
+            </wp:cNvGraphicFramePr>
+            <a:graphic xmlns:a="http://schemas.openxmlformats.org/drawingml/2006/main">
+              <a:graphicData uri="http://schemas.openxmlformats.org/drawingml/2006/picture">
+                <pic:pic xmlns:pic="http://schemas.openxmlformats.org/drawingml/2006/picture">
+                  <pic:nvPicPr>
+                    <pic:cNvPr id="1" name=""/>
+                    <pic:cNvPicPr/>
+                  </pic:nvPicPr>
+                  <pic:blipFill>
+                    <a:blip r:embed="rId21"/>
+                    <a:stretch>
+                      <a:fillRect/>
+                    </a:stretch>
+                  </pic:blipFill>
+                  <pic:spPr>
+                    <a:xfrm>
+                      <a:off x="0" y="0"/>
+                      <a:ext cx="2674152" cy="2033520"/>
+                    </a:xfrm>
+                    <a:prstGeom prst="rect">
+                      <a:avLst/>
+                    </a:prstGeom>
+                  </pic:spPr>
+                </pic:pic>
+              </a:graphicData>
+            </a:graphic>
+          </wp:inline>
+        </w:drawing>
+      </w:r>
+    </w:p>
+    <w:p>
+      <w:pPr>
+        <w:pStyle w:val="berschrift2"/>
+        <w:rPr>
+          <w:lang w:val="en-US"/>
+        </w:rPr>
+      </w:pPr>
+      <w:bookmarkStart w:id="28" w:name="_Toc462236334"/>
+      <w:r>
+        <w:rPr>
+          <w:lang w:val="en-US"/>
+        </w:rPr>
+        <w:t>Name Requirements</w:t>
+      </w:r>
+      <w:bookmarkEnd w:id="28"/>
+    </w:p>
+    <w:p>
+      <w:pPr>
+        <w:pStyle w:val="Listenabsatz"/>
+        <w:numPr>
+          <w:ilvl w:val="0"/>
+          <w:numId w:val="8"/>
+        </w:numPr>
+        <w:rPr>
+          <w:lang w:val="en-US"/>
+        </w:rPr>
+      </w:pPr>
+      <w:r>
+        <w:rPr>
+          <w:lang w:val="en-US"/>
+        </w:rPr>
+        <w:t>Function and argument names must begin with a lower-case letter. For example</w:t>
+      </w:r>
+    </w:p>
+    <w:p>
+      <w:pPr>
+        <w:pStyle w:val="Listenabsatz"/>
+        <w:numPr>
+          <w:ilvl w:val="1"/>
+          <w:numId w:val="8"/>
+        </w:numPr>
+        <w:rPr>
+          <w:lang w:val="en-US"/>
+        </w:rPr>
+      </w:pPr>
+      <w:proofErr w:type="spellStart"/>
+      <w:r>
+        <w:rPr>
+          <w:lang w:val="en-US"/>
+        </w:rPr>
+        <w:t>myFun</w:t>
+      </w:r>
+      <w:proofErr w:type="spellEnd"/>
+    </w:p>
+    <w:p>
+      <w:pPr>
+        <w:pStyle w:val="Listenabsatz"/>
+        <w:numPr>
+          <w:ilvl w:val="1"/>
+          <w:numId w:val="8"/>
+        </w:numPr>
+        <w:rPr>
+          <w:lang w:val="en-US"/>
+        </w:rPr>
+      </w:pPr>
+      <w:r>
+        <w:rPr>
+          <w:lang w:val="en-US"/>
+        </w:rPr>
+        <w:t>fun1</w:t>
+      </w:r>
+    </w:p>
+    <w:p>
+      <w:pPr>
+        <w:pStyle w:val="Listenabsatz"/>
+        <w:numPr>
+          <w:ilvl w:val="1"/>
+          <w:numId w:val="8"/>
+        </w:numPr>
+        <w:rPr>
+          <w:lang w:val="en-US"/>
+        </w:rPr>
+      </w:pPr>
+      <w:r>
+        <w:rPr>
+          <w:lang w:val="en-US"/>
+        </w:rPr>
+        <w:t>arg_2</w:t>
+      </w:r>
+    </w:p>
+    <w:p>
+      <w:pPr>
+        <w:pStyle w:val="Listenabsatz"/>
+        <w:numPr>
+          <w:ilvl w:val="1"/>
+          <w:numId w:val="8"/>
+        </w:numPr>
+        <w:rPr>
+          <w:lang w:val="en-US"/>
+        </w:rPr>
+      </w:pPr>
+      <w:r>
+        <w:rPr>
+          <w:lang w:val="en-US"/>
+        </w:rPr>
+        <w:t>x’</w:t>
+      </w:r>
+    </w:p>
+    <w:p>
+      <w:pPr>
+        <w:pStyle w:val="Listenabsatz"/>
+        <w:numPr>
+          <w:ilvl w:val="0"/>
+          <w:numId w:val="8"/>
+        </w:numPr>
+        <w:rPr>
+          <w:lang w:val="en-US"/>
+        </w:rPr>
+      </w:pPr>
+      <w:r>
+        <w:rPr>
+          <w:lang w:val="en-US"/>
+        </w:rPr>
+        <w:t>By convention, list arguments usually have an s suffix on their name. For example:</w:t>
+      </w:r>
+    </w:p>
+    <w:p>
+      <w:pPr>
+        <w:pStyle w:val="Listenabsatz"/>
+        <w:numPr>
+          <w:ilvl w:val="1"/>
+          <w:numId w:val="8"/>
+        </w:numPr>
+        <w:rPr>
+          <w:lang w:val="en-US"/>
+        </w:rPr>
+      </w:pPr>
+      <w:proofErr w:type="spellStart"/>
+      <w:r>
+        <w:rPr>
+          <w:lang w:val="en-US"/>
+        </w:rPr>
+        <w:t>xs</w:t>
+      </w:r>
+      <w:proofErr w:type="spellEnd"/>
+    </w:p>
+    <w:p>
+      <w:pPr>
+        <w:pStyle w:val="Listenabsatz"/>
+        <w:numPr>
+          <w:ilvl w:val="1"/>
+          <w:numId w:val="8"/>
+        </w:numPr>
+        <w:rPr>
+          <w:lang w:val="en-US"/>
+        </w:rPr>
+      </w:pPr>
+      <w:r>
+        <w:rPr>
+          <w:lang w:val="en-US"/>
+        </w:rPr>
+        <w:t>ns</w:t>
+      </w:r>
+    </w:p>
+    <w:p>
+      <w:pPr>
+        <w:pStyle w:val="Listenabsatz"/>
+        <w:numPr>
+          <w:ilvl w:val="1"/>
+          <w:numId w:val="8"/>
+        </w:numPr>
+        <w:rPr>
+          <w:lang w:val="en-US"/>
+        </w:rPr>
+      </w:pPr>
+      <w:proofErr w:type="spellStart"/>
+      <w:r>
+        <w:rPr>
+          <w:lang w:val="en-US"/>
+        </w:rPr>
+        <w:t>nss</w:t>
+      </w:r>
+      <w:proofErr w:type="spellEnd"/>
+    </w:p>
+    <w:p>
+      <w:pPr>
+        <w:pStyle w:val="berschrift2"/>
+        <w:rPr>
+          <w:lang w:val="en-US"/>
+        </w:rPr>
+      </w:pPr>
+      <w:bookmarkStart w:id="29" w:name="_Toc462236335"/>
+      <w:r>
+        <w:rPr>
+          <w:lang w:val="en-US"/>
+        </w:rPr>
+        <w:t>Layout Rule</w:t>
+      </w:r>
+      <w:bookmarkEnd w:id="29"/>
+    </w:p>
+    <w:p>
+      <w:pPr>
+        <w:rPr>
+          <w:lang w:val="en-US"/>
+        </w:rPr>
+      </w:pPr>
+      <w:r>
+        <w:rPr>
+          <w:lang w:val="en-US"/>
+        </w:rPr>
+        <w:t>In a sequence of definition, each definition must begin in precisely the same column:</w:t>
+      </w:r>
+    </w:p>
+    <w:p>
+      <w:pPr>
+        <w:rPr>
+          <w:lang w:val="en-US"/>
+        </w:rPr>
+      </w:pPr>
+      <w:r>
+        <w:rPr>
+          <w:noProof/>
+          <w:lang w:eastAsia="de-CH"/>
+        </w:rPr>
+        <w:drawing>
+          <wp:inline distT="0" distB="0" distL="0" distR="0" wp14:anchorId="10CFC5BC" wp14:editId="0DE16D2E">
+            <wp:extent cx="3562350" cy="1886337"/>
+            <wp:effectExtent l="0" t="0" r="0" b="0"/>
+            <wp:docPr id="15" name="Grafik 15"/>
+            <wp:cNvGraphicFramePr>
+              <a:graphicFrameLocks xmlns:a="http://schemas.openxmlformats.org/drawingml/2006/main" noChangeAspect="1"/>
+            </wp:cNvGraphicFramePr>
+            <a:graphic xmlns:a="http://schemas.openxmlformats.org/drawingml/2006/main">
+              <a:graphicData uri="http://schemas.openxmlformats.org/drawingml/2006/picture">
+                <pic:pic xmlns:pic="http://schemas.openxmlformats.org/drawingml/2006/picture">
+                  <pic:nvPicPr>
+                    <pic:cNvPr id="1" name=""/>
+                    <pic:cNvPicPr/>
+                  </pic:nvPicPr>
+                  <pic:blipFill>
+                    <a:blip r:embed="rId22"/>
+                    <a:stretch>
+                      <a:fillRect/>
+                    </a:stretch>
+                  </pic:blipFill>
+                  <pic:spPr>
+                    <a:xfrm>
+                      <a:off x="0" y="0"/>
+                      <a:ext cx="3568192" cy="1889431"/>
+                    </a:xfrm>
+                    <a:prstGeom prst="rect">
+                      <a:avLst/>
+                    </a:prstGeom>
+                  </pic:spPr>
+                </pic:pic>
+              </a:graphicData>
+            </a:graphic>
+          </wp:inline>
+        </w:drawing>
+      </w:r>
+    </w:p>
+    <w:p>
+      <w:pPr>
+        <w:jc w:val="left"/>
+        <w:rPr>
+          <w:lang w:val="en-US"/>
+        </w:rPr>
+      </w:pPr>
+      <w:r>
+        <w:rPr>
+          <w:lang w:val="en-US"/>
+        </w:rPr>
+        <w:br w:type="page"/>
+      </w:r>
+    </w:p>
+    <w:p>
+      <w:pPr>
+        <w:rPr>
+          <w:lang w:val="en-US"/>
+        </w:rPr>
+      </w:pPr>
+      <w:r>
+        <w:rPr>
+          <w:lang w:val="en-US"/>
+        </w:rPr>
+        <w:lastRenderedPageBreak/>
+        <w:t>The layout rule avoids the need for explicit syntax to indicate the grouping of definitions:</w:t>
+      </w:r>
+    </w:p>
+    <w:p>
+      <w:pPr>
+        <w:rPr>
+          <w:lang w:val="en-US"/>
+        </w:rPr>
+      </w:pPr>
+      <w:r>
+        <w:rPr>
+          <w:noProof/>
+          <w:lang w:eastAsia="de-CH"/>
+        </w:rPr>
+        <w:drawing>
+          <wp:inline distT="0" distB="0" distL="0" distR="0" wp14:anchorId="1C2633D0" wp14:editId="009E6B96">
+            <wp:extent cx="4238625" cy="2045959"/>
+            <wp:effectExtent l="0" t="0" r="0" b="0"/>
+            <wp:docPr id="16" name="Grafik 16"/>
+            <wp:cNvGraphicFramePr>
+              <a:graphicFrameLocks xmlns:a="http://schemas.openxmlformats.org/drawingml/2006/main" noChangeAspect="1"/>
+            </wp:cNvGraphicFramePr>
+            <a:graphic xmlns:a="http://schemas.openxmlformats.org/drawingml/2006/main">
+              <a:graphicData uri="http://schemas.openxmlformats.org/drawingml/2006/picture">
+                <pic:pic xmlns:pic="http://schemas.openxmlformats.org/drawingml/2006/picture">
+                  <pic:nvPicPr>
+                    <pic:cNvPr id="1" name=""/>
+                    <pic:cNvPicPr/>
+                  </pic:nvPicPr>
+                  <pic:blipFill>
+                    <a:blip r:embed="rId23"/>
+                    <a:stretch>
+                      <a:fillRect/>
+                    </a:stretch>
+                  </pic:blipFill>
+                  <pic:spPr>
+                    <a:xfrm>
+                      <a:off x="0" y="0"/>
+                      <a:ext cx="4247422" cy="2050205"/>
+                    </a:xfrm>
+                    <a:prstGeom prst="rect">
+                      <a:avLst/>
+                    </a:prstGeom>
+                  </pic:spPr>
+                </pic:pic>
+              </a:graphicData>
+            </a:graphic>
+          </wp:inline>
+        </w:drawing>
+      </w:r>
+    </w:p>
+    <w:p>
+      <w:pPr>
+        <w:rPr>
+          <w:lang w:val="en-US"/>
+        </w:rPr>
+      </w:pPr>
+    </w:p>
+    <w:p>
+      <w:pPr>
+        <w:pStyle w:val="berschrift1"/>
+        <w:rPr>
+          <w:lang w:val="en-US"/>
+        </w:rPr>
+      </w:pPr>
+      <w:bookmarkStart w:id="30" w:name="_Toc462236336"/>
+      <w:proofErr w:type="spellStart"/>
+      <w:r>
+        <w:rPr>
+          <w:lang w:val="en-US"/>
+        </w:rPr>
+        <w:lastRenderedPageBreak/>
+        <w:t>Woche</w:t>
+      </w:r>
+      <w:proofErr w:type="spellEnd"/>
+      <w:r>
+        <w:rPr>
+          <w:lang w:val="en-US"/>
+        </w:rPr>
+        <w:t xml:space="preserve"> 2</w:t>
+      </w:r>
+      <w:bookmarkEnd w:id="30"/>
+    </w:p>
+    <w:p>
+      <w:pPr>
+        <w:rPr>
+          <w:lang w:val="en-US"/>
+        </w:rPr>
+      </w:pPr>
+    </w:p>
     <w:sectPr>
-      <w:headerReference w:type="default" r:id="rId9"/>
-      <w:footerReference w:type="default" r:id="rId10"/>
+      <w:headerReference w:type="default" r:id="rId24"/>
+      <w:footerReference w:type="default" r:id="rId25"/>
       <w:pgSz w:w="11906" w:h="16838"/>
       <w:pgMar w:top="1417" w:right="1417" w:bottom="1134" w:left="1417" w:header="708" w:footer="708" w:gutter="0"/>
       <w:pgNumType w:start="0"/>
@@ -1112,7 +4674,7 @@
 </file>
 
 <file path=word/endnotes.xml><?xml version="1.0" encoding="utf-8"?>
-<w:endnotes xmlns:wpc="http://schemas.microsoft.com/office/word/2010/wordprocessingCanvas" xmlns:mc="http://schemas.openxmlformats.org/markup-compatibility/2006" xmlns:o="urn:schemas-microsoft-com:office:office" xmlns:r="http://schemas.openxmlformats.org/officeDocument/2006/relationships" xmlns:m="http://schemas.openxmlformats.org/officeDocument/2006/math" xmlns:v="urn:schemas-microsoft-com:vml" xmlns:wp14="http://schemas.microsoft.com/office/word/2010/wordprocessingDrawing" xmlns:wp="http://schemas.openxmlformats.org/drawingml/2006/wordprocessingDrawing" xmlns:w10="urn:schemas-microsoft-com:office:word" xmlns:w="http://schemas.openxmlformats.org/wordprocessingml/2006/main" xmlns:w14="http://schemas.microsoft.com/office/word/2010/wordml" xmlns:w15="http://schemas.microsoft.com/office/word/2012/wordml" xmlns:wpg="http://schemas.microsoft.com/office/word/2010/wordprocessingGroup" xmlns:wpi="http://schemas.microsoft.com/office/word/2010/wordprocessingInk" xmlns:wne="http://schemas.microsoft.com/office/word/2006/wordml" xmlns:wps="http://schemas.microsoft.com/office/word/2010/wordprocessingShape" mc:Ignorable="w14 w15 wp14">
+<w:endnotes xmlns:wpc="http://schemas.microsoft.com/office/word/2010/wordprocessingCanvas" xmlns:cx="http://schemas.microsoft.com/office/drawing/2014/chartex" xmlns:cx1="http://schemas.microsoft.com/office/drawing/2015/9/8/chartex" xmlns:cx2="http://schemas.microsoft.com/office/drawing/2015/10/21/chartex" xmlns:mc="http://schemas.openxmlformats.org/markup-compatibility/2006" xmlns:o="urn:schemas-microsoft-com:office:office" xmlns:r="http://schemas.openxmlformats.org/officeDocument/2006/relationships" xmlns:m="http://schemas.openxmlformats.org/officeDocument/2006/math" xmlns:v="urn:schemas-microsoft-com:vml" xmlns:wp14="http://schemas.microsoft.com/office/word/2010/wordprocessingDrawing" xmlns:wp="http://schemas.openxmlformats.org/drawingml/2006/wordprocessingDrawing" xmlns:w10="urn:schemas-microsoft-com:office:word" xmlns:w="http://schemas.openxmlformats.org/wordprocessingml/2006/main" xmlns:w14="http://schemas.microsoft.com/office/word/2010/wordml" xmlns:w15="http://schemas.microsoft.com/office/word/2012/wordml" xmlns:w16se="http://schemas.microsoft.com/office/word/2015/wordml/symex" xmlns:wpg="http://schemas.microsoft.com/office/word/2010/wordprocessingGroup" xmlns:wpi="http://schemas.microsoft.com/office/word/2010/wordprocessingInk" xmlns:wne="http://schemas.microsoft.com/office/word/2006/wordml" xmlns:wps="http://schemas.microsoft.com/office/word/2010/wordprocessingShape" mc:Ignorable="w14 w15 w16se wp14">
   <w:endnote w:type="separator" w:id="-1">
     <w:p>
       <w:pPr>
@@ -1137,7 +4699,7 @@
 </file>
 
 <file path=word/footer1.xml><?xml version="1.0" encoding="utf-8"?>
-<w:ftr xmlns:wpc="http://schemas.microsoft.com/office/word/2010/wordprocessingCanvas" xmlns:mc="http://schemas.openxmlformats.org/markup-compatibility/2006" xmlns:o="urn:schemas-microsoft-com:office:office" xmlns:r="http://schemas.openxmlformats.org/officeDocument/2006/relationships" xmlns:m="http://schemas.openxmlformats.org/officeDocument/2006/math" xmlns:v="urn:schemas-microsoft-com:vml" xmlns:wp14="http://schemas.microsoft.com/office/word/2010/wordprocessingDrawing" xmlns:wp="http://schemas.openxmlformats.org/drawingml/2006/wordprocessingDrawing" xmlns:w10="urn:schemas-microsoft-com:office:word" xmlns:w="http://schemas.openxmlformats.org/wordprocessingml/2006/main" xmlns:w14="http://schemas.microsoft.com/office/word/2010/wordml" xmlns:w15="http://schemas.microsoft.com/office/word/2012/wordml" xmlns:wpg="http://schemas.microsoft.com/office/word/2010/wordprocessingGroup" xmlns:wpi="http://schemas.microsoft.com/office/word/2010/wordprocessingInk" xmlns:wne="http://schemas.microsoft.com/office/word/2006/wordml" xmlns:wps="http://schemas.microsoft.com/office/word/2010/wordprocessingShape" mc:Ignorable="w14 w15 wp14">
+<w:ftr xmlns:wpc="http://schemas.microsoft.com/office/word/2010/wordprocessingCanvas" xmlns:cx="http://schemas.microsoft.com/office/drawing/2014/chartex" xmlns:cx1="http://schemas.microsoft.com/office/drawing/2015/9/8/chartex" xmlns:cx2="http://schemas.microsoft.com/office/drawing/2015/10/21/chartex" xmlns:mc="http://schemas.openxmlformats.org/markup-compatibility/2006" xmlns:o="urn:schemas-microsoft-com:office:office" xmlns:r="http://schemas.openxmlformats.org/officeDocument/2006/relationships" xmlns:m="http://schemas.openxmlformats.org/officeDocument/2006/math" xmlns:v="urn:schemas-microsoft-com:vml" xmlns:wp14="http://schemas.microsoft.com/office/word/2010/wordprocessingDrawing" xmlns:wp="http://schemas.openxmlformats.org/drawingml/2006/wordprocessingDrawing" xmlns:w10="urn:schemas-microsoft-com:office:word" xmlns:w="http://schemas.openxmlformats.org/wordprocessingml/2006/main" xmlns:w14="http://schemas.microsoft.com/office/word/2010/wordml" xmlns:w15="http://schemas.microsoft.com/office/word/2012/wordml" xmlns:w16se="http://schemas.microsoft.com/office/word/2015/wordml/symex" xmlns:wpg="http://schemas.microsoft.com/office/word/2010/wordprocessingGroup" xmlns:wpi="http://schemas.microsoft.com/office/word/2010/wordprocessingInk" xmlns:wne="http://schemas.microsoft.com/office/word/2006/wordml" xmlns:wps="http://schemas.microsoft.com/office/word/2010/wordprocessingShape" mc:Ignorable="w14 w15 w16se wp14">
   <w:p>
     <w:pPr>
       <w:pStyle w:val="Fuzeile"/>
@@ -1235,7 +4797,7 @@
       <w:rPr>
         <w:noProof/>
       </w:rPr>
-      <w:t>3</w:t>
+      <w:t>8</w:t>
     </w:r>
     <w:r>
       <w:rPr>
@@ -1277,7 +4839,7 @@
       <w:rPr>
         <w:noProof/>
       </w:rPr>
-      <w:t>3</w:t>
+      <w:t>8</w:t>
     </w:r>
     <w:r>
       <w:rPr>
@@ -1296,7 +4858,7 @@
 </file>
 
 <file path=word/footnotes.xml><?xml version="1.0" encoding="utf-8"?>
-<w:footnotes xmlns:wpc="http://schemas.microsoft.com/office/word/2010/wordprocessingCanvas" xmlns:mc="http://schemas.openxmlformats.org/markup-compatibility/2006" xmlns:o="urn:schemas-microsoft-com:office:office" xmlns:r="http://schemas.openxmlformats.org/officeDocument/2006/relationships" xmlns:m="http://schemas.openxmlformats.org/officeDocument/2006/math" xmlns:v="urn:schemas-microsoft-com:vml" xmlns:wp14="http://schemas.microsoft.com/office/word/2010/wordprocessingDrawing" xmlns:wp="http://schemas.openxmlformats.org/drawingml/2006/wordprocessingDrawing" xmlns:w10="urn:schemas-microsoft-com:office:word" xmlns:w="http://schemas.openxmlformats.org/wordprocessingml/2006/main" xmlns:w14="http://schemas.microsoft.com/office/word/2010/wordml" xmlns:w15="http://schemas.microsoft.com/office/word/2012/wordml" xmlns:wpg="http://schemas.microsoft.com/office/word/2010/wordprocessingGroup" xmlns:wpi="http://schemas.microsoft.com/office/word/2010/wordprocessingInk" xmlns:wne="http://schemas.microsoft.com/office/word/2006/wordml" xmlns:wps="http://schemas.microsoft.com/office/word/2010/wordprocessingShape" mc:Ignorable="w14 w15 wp14">
+<w:footnotes xmlns:wpc="http://schemas.microsoft.com/office/word/2010/wordprocessingCanvas" xmlns:cx="http://schemas.microsoft.com/office/drawing/2014/chartex" xmlns:cx1="http://schemas.microsoft.com/office/drawing/2015/9/8/chartex" xmlns:cx2="http://schemas.microsoft.com/office/drawing/2015/10/21/chartex" xmlns:mc="http://schemas.openxmlformats.org/markup-compatibility/2006" xmlns:o="urn:schemas-microsoft-com:office:office" xmlns:r="http://schemas.openxmlformats.org/officeDocument/2006/relationships" xmlns:m="http://schemas.openxmlformats.org/officeDocument/2006/math" xmlns:v="urn:schemas-microsoft-com:vml" xmlns:wp14="http://schemas.microsoft.com/office/word/2010/wordprocessingDrawing" xmlns:wp="http://schemas.openxmlformats.org/drawingml/2006/wordprocessingDrawing" xmlns:w10="urn:schemas-microsoft-com:office:word" xmlns:w="http://schemas.openxmlformats.org/wordprocessingml/2006/main" xmlns:w14="http://schemas.microsoft.com/office/word/2010/wordml" xmlns:w15="http://schemas.microsoft.com/office/word/2012/wordml" xmlns:w16se="http://schemas.microsoft.com/office/word/2015/wordml/symex" xmlns:wpg="http://schemas.microsoft.com/office/word/2010/wordprocessingGroup" xmlns:wpi="http://schemas.microsoft.com/office/word/2010/wordprocessingInk" xmlns:wne="http://schemas.microsoft.com/office/word/2006/wordml" xmlns:wps="http://schemas.microsoft.com/office/word/2010/wordprocessingShape" mc:Ignorable="w14 w15 w16se wp14">
   <w:footnote w:type="separator" w:id="-1">
     <w:p>
       <w:pPr>
@@ -1321,7 +4883,7 @@
 </file>
 
 <file path=word/header1.xml><?xml version="1.0" encoding="utf-8"?>
-<w:hdr xmlns:wpc="http://schemas.microsoft.com/office/word/2010/wordprocessingCanvas" xmlns:mc="http://schemas.openxmlformats.org/markup-compatibility/2006" xmlns:o="urn:schemas-microsoft-com:office:office" xmlns:r="http://schemas.openxmlformats.org/officeDocument/2006/relationships" xmlns:m="http://schemas.openxmlformats.org/officeDocument/2006/math" xmlns:v="urn:schemas-microsoft-com:vml" xmlns:wp14="http://schemas.microsoft.com/office/word/2010/wordprocessingDrawing" xmlns:wp="http://schemas.openxmlformats.org/drawingml/2006/wordprocessingDrawing" xmlns:w10="urn:schemas-microsoft-com:office:word" xmlns:w="http://schemas.openxmlformats.org/wordprocessingml/2006/main" xmlns:w14="http://schemas.microsoft.com/office/word/2010/wordml" xmlns:w15="http://schemas.microsoft.com/office/word/2012/wordml" xmlns:wpg="http://schemas.microsoft.com/office/word/2010/wordprocessingGroup" xmlns:wpi="http://schemas.microsoft.com/office/word/2010/wordprocessingInk" xmlns:wne="http://schemas.microsoft.com/office/word/2006/wordml" xmlns:wps="http://schemas.microsoft.com/office/word/2010/wordprocessingShape" mc:Ignorable="w14 w15 wp14">
+<w:hdr xmlns:wpc="http://schemas.microsoft.com/office/word/2010/wordprocessingCanvas" xmlns:cx="http://schemas.microsoft.com/office/drawing/2014/chartex" xmlns:cx1="http://schemas.microsoft.com/office/drawing/2015/9/8/chartex" xmlns:cx2="http://schemas.microsoft.com/office/drawing/2015/10/21/chartex" xmlns:mc="http://schemas.openxmlformats.org/markup-compatibility/2006" xmlns:o="urn:schemas-microsoft-com:office:office" xmlns:r="http://schemas.openxmlformats.org/officeDocument/2006/relationships" xmlns:m="http://schemas.openxmlformats.org/officeDocument/2006/math" xmlns:v="urn:schemas-microsoft-com:vml" xmlns:wp14="http://schemas.microsoft.com/office/word/2010/wordprocessingDrawing" xmlns:wp="http://schemas.openxmlformats.org/drawingml/2006/wordprocessingDrawing" xmlns:w10="urn:schemas-microsoft-com:office:word" xmlns:w="http://schemas.openxmlformats.org/wordprocessingml/2006/main" xmlns:w14="http://schemas.microsoft.com/office/word/2010/wordml" xmlns:w15="http://schemas.microsoft.com/office/word/2012/wordml" xmlns:w16se="http://schemas.microsoft.com/office/word/2015/wordml/symex" xmlns:wpg="http://schemas.microsoft.com/office/word/2010/wordprocessingGroup" xmlns:wpi="http://schemas.microsoft.com/office/word/2010/wordprocessingInk" xmlns:wne="http://schemas.microsoft.com/office/word/2006/wordml" xmlns:wps="http://schemas.microsoft.com/office/word/2010/wordprocessingShape" mc:Ignorable="w14 w15 w16se wp14">
   <w:p>
     <w:pPr>
       <w:pStyle w:val="Kopfzeile"/>
@@ -1340,8 +4902,686 @@
 </file>
 
 <file path=word/numbering.xml><?xml version="1.0" encoding="utf-8"?>
-<w:numbering xmlns:wpc="http://schemas.microsoft.com/office/word/2010/wordprocessingCanvas" xmlns:mc="http://schemas.openxmlformats.org/markup-compatibility/2006" xmlns:o="urn:schemas-microsoft-com:office:office" xmlns:r="http://schemas.openxmlformats.org/officeDocument/2006/relationships" xmlns:m="http://schemas.openxmlformats.org/officeDocument/2006/math" xmlns:v="urn:schemas-microsoft-com:vml" xmlns:wp14="http://schemas.microsoft.com/office/word/2010/wordprocessingDrawing" xmlns:wp="http://schemas.openxmlformats.org/drawingml/2006/wordprocessingDrawing" xmlns:w10="urn:schemas-microsoft-com:office:word" xmlns:w="http://schemas.openxmlformats.org/wordprocessingml/2006/main" xmlns:w14="http://schemas.microsoft.com/office/word/2010/wordml" xmlns:w15="http://schemas.microsoft.com/office/word/2012/wordml" xmlns:wpg="http://schemas.microsoft.com/office/word/2010/wordprocessingGroup" xmlns:wpi="http://schemas.microsoft.com/office/word/2010/wordprocessingInk" xmlns:wne="http://schemas.microsoft.com/office/word/2006/wordml" xmlns:wps="http://schemas.microsoft.com/office/word/2010/wordprocessingShape" mc:Ignorable="w14 w15 wp14">
+<w:numbering xmlns:wpc="http://schemas.microsoft.com/office/word/2010/wordprocessingCanvas" xmlns:cx="http://schemas.microsoft.com/office/drawing/2014/chartex" xmlns:cx1="http://schemas.microsoft.com/office/drawing/2015/9/8/chartex" xmlns:cx2="http://schemas.microsoft.com/office/drawing/2015/10/21/chartex" xmlns:mc="http://schemas.openxmlformats.org/markup-compatibility/2006" xmlns:o="urn:schemas-microsoft-com:office:office" xmlns:r="http://schemas.openxmlformats.org/officeDocument/2006/relationships" xmlns:m="http://schemas.openxmlformats.org/officeDocument/2006/math" xmlns:v="urn:schemas-microsoft-com:vml" xmlns:wp14="http://schemas.microsoft.com/office/word/2010/wordprocessingDrawing" xmlns:wp="http://schemas.openxmlformats.org/drawingml/2006/wordprocessingDrawing" xmlns:w10="urn:schemas-microsoft-com:office:word" xmlns:w="http://schemas.openxmlformats.org/wordprocessingml/2006/main" xmlns:w14="http://schemas.microsoft.com/office/word/2010/wordml" xmlns:w15="http://schemas.microsoft.com/office/word/2012/wordml" xmlns:w16se="http://schemas.microsoft.com/office/word/2015/wordml/symex" xmlns:wpg="http://schemas.microsoft.com/office/word/2010/wordprocessingGroup" xmlns:wpi="http://schemas.microsoft.com/office/word/2010/wordprocessingInk" xmlns:wne="http://schemas.microsoft.com/office/word/2006/wordml" xmlns:wps="http://schemas.microsoft.com/office/word/2010/wordprocessingShape" mc:Ignorable="w14 w15 w16se wp14">
   <w:abstractNum w:abstractNumId="0" w15:restartNumberingAfterBreak="0">
+    <w:nsid w:val="0070004F"/>
+    <w:multiLevelType w:val="hybridMultilevel"/>
+    <w:tmpl w:val="0BA40486"/>
+    <w:lvl w:ilvl="0" w:tplc="08070001">
+      <w:start w:val="1"/>
+      <w:numFmt w:val="bullet"/>
+      <w:lvlText w:val=""/>
+      <w:lvlJc w:val="left"/>
+      <w:pPr>
+        <w:ind w:left="720" w:hanging="360"/>
+      </w:pPr>
+      <w:rPr>
+        <w:rFonts w:ascii="Symbol" w:hAnsi="Symbol" w:hint="default"/>
+      </w:rPr>
+    </w:lvl>
+    <w:lvl w:ilvl="1" w:tplc="08070003" w:tentative="1">
+      <w:start w:val="1"/>
+      <w:numFmt w:val="bullet"/>
+      <w:lvlText w:val="o"/>
+      <w:lvlJc w:val="left"/>
+      <w:pPr>
+        <w:ind w:left="1440" w:hanging="360"/>
+      </w:pPr>
+      <w:rPr>
+        <w:rFonts w:ascii="Courier New" w:hAnsi="Courier New" w:cs="Courier New" w:hint="default"/>
+      </w:rPr>
+    </w:lvl>
+    <w:lvl w:ilvl="2" w:tplc="08070005" w:tentative="1">
+      <w:start w:val="1"/>
+      <w:numFmt w:val="bullet"/>
+      <w:lvlText w:val=""/>
+      <w:lvlJc w:val="left"/>
+      <w:pPr>
+        <w:ind w:left="2160" w:hanging="360"/>
+      </w:pPr>
+      <w:rPr>
+        <w:rFonts w:ascii="Wingdings" w:hAnsi="Wingdings" w:hint="default"/>
+      </w:rPr>
+    </w:lvl>
+    <w:lvl w:ilvl="3" w:tplc="08070001" w:tentative="1">
+      <w:start w:val="1"/>
+      <w:numFmt w:val="bullet"/>
+      <w:lvlText w:val=""/>
+      <w:lvlJc w:val="left"/>
+      <w:pPr>
+        <w:ind w:left="2880" w:hanging="360"/>
+      </w:pPr>
+      <w:rPr>
+        <w:rFonts w:ascii="Symbol" w:hAnsi="Symbol" w:hint="default"/>
+      </w:rPr>
+    </w:lvl>
+    <w:lvl w:ilvl="4" w:tplc="08070003" w:tentative="1">
+      <w:start w:val="1"/>
+      <w:numFmt w:val="bullet"/>
+      <w:lvlText w:val="o"/>
+      <w:lvlJc w:val="left"/>
+      <w:pPr>
+        <w:ind w:left="3600" w:hanging="360"/>
+      </w:pPr>
+      <w:rPr>
+        <w:rFonts w:ascii="Courier New" w:hAnsi="Courier New" w:cs="Courier New" w:hint="default"/>
+      </w:rPr>
+    </w:lvl>
+    <w:lvl w:ilvl="5" w:tplc="08070005" w:tentative="1">
+      <w:start w:val="1"/>
+      <w:numFmt w:val="bullet"/>
+      <w:lvlText w:val=""/>
+      <w:lvlJc w:val="left"/>
+      <w:pPr>
+        <w:ind w:left="4320" w:hanging="360"/>
+      </w:pPr>
+      <w:rPr>
+        <w:rFonts w:ascii="Wingdings" w:hAnsi="Wingdings" w:hint="default"/>
+      </w:rPr>
+    </w:lvl>
+    <w:lvl w:ilvl="6" w:tplc="08070001" w:tentative="1">
+      <w:start w:val="1"/>
+      <w:numFmt w:val="bullet"/>
+      <w:lvlText w:val=""/>
+      <w:lvlJc w:val="left"/>
+      <w:pPr>
+        <w:ind w:left="5040" w:hanging="360"/>
+      </w:pPr>
+      <w:rPr>
+        <w:rFonts w:ascii="Symbol" w:hAnsi="Symbol" w:hint="default"/>
+      </w:rPr>
+    </w:lvl>
+    <w:lvl w:ilvl="7" w:tplc="08070003" w:tentative="1">
+      <w:start w:val="1"/>
+      <w:numFmt w:val="bullet"/>
+      <w:lvlText w:val="o"/>
+      <w:lvlJc w:val="left"/>
+      <w:pPr>
+        <w:ind w:left="5760" w:hanging="360"/>
+      </w:pPr>
+      <w:rPr>
+        <w:rFonts w:ascii="Courier New" w:hAnsi="Courier New" w:cs="Courier New" w:hint="default"/>
+      </w:rPr>
+    </w:lvl>
+    <w:lvl w:ilvl="8" w:tplc="08070005" w:tentative="1">
+      <w:start w:val="1"/>
+      <w:numFmt w:val="bullet"/>
+      <w:lvlText w:val=""/>
+      <w:lvlJc w:val="left"/>
+      <w:pPr>
+        <w:ind w:left="6480" w:hanging="360"/>
+      </w:pPr>
+      <w:rPr>
+        <w:rFonts w:ascii="Wingdings" w:hAnsi="Wingdings" w:hint="default"/>
+      </w:rPr>
+    </w:lvl>
+  </w:abstractNum>
+  <w:abstractNum w:abstractNumId="1" w15:restartNumberingAfterBreak="0">
+    <w:nsid w:val="035806DC"/>
+    <w:multiLevelType w:val="hybridMultilevel"/>
+    <w:tmpl w:val="9AF8C3F4"/>
+    <w:lvl w:ilvl="0" w:tplc="08070001">
+      <w:start w:val="1"/>
+      <w:numFmt w:val="bullet"/>
+      <w:lvlText w:val=""/>
+      <w:lvlJc w:val="left"/>
+      <w:pPr>
+        <w:ind w:left="720" w:hanging="360"/>
+      </w:pPr>
+      <w:rPr>
+        <w:rFonts w:ascii="Symbol" w:hAnsi="Symbol" w:hint="default"/>
+      </w:rPr>
+    </w:lvl>
+    <w:lvl w:ilvl="1" w:tplc="08070003" w:tentative="1">
+      <w:start w:val="1"/>
+      <w:numFmt w:val="bullet"/>
+      <w:lvlText w:val="o"/>
+      <w:lvlJc w:val="left"/>
+      <w:pPr>
+        <w:ind w:left="1440" w:hanging="360"/>
+      </w:pPr>
+      <w:rPr>
+        <w:rFonts w:ascii="Courier New" w:hAnsi="Courier New" w:cs="Courier New" w:hint="default"/>
+      </w:rPr>
+    </w:lvl>
+    <w:lvl w:ilvl="2" w:tplc="08070005" w:tentative="1">
+      <w:start w:val="1"/>
+      <w:numFmt w:val="bullet"/>
+      <w:lvlText w:val=""/>
+      <w:lvlJc w:val="left"/>
+      <w:pPr>
+        <w:ind w:left="2160" w:hanging="360"/>
+      </w:pPr>
+      <w:rPr>
+        <w:rFonts w:ascii="Wingdings" w:hAnsi="Wingdings" w:hint="default"/>
+      </w:rPr>
+    </w:lvl>
+    <w:lvl w:ilvl="3" w:tplc="08070001" w:tentative="1">
+      <w:start w:val="1"/>
+      <w:numFmt w:val="bullet"/>
+      <w:lvlText w:val=""/>
+      <w:lvlJc w:val="left"/>
+      <w:pPr>
+        <w:ind w:left="2880" w:hanging="360"/>
+      </w:pPr>
+      <w:rPr>
+        <w:rFonts w:ascii="Symbol" w:hAnsi="Symbol" w:hint="default"/>
+      </w:rPr>
+    </w:lvl>
+    <w:lvl w:ilvl="4" w:tplc="08070003" w:tentative="1">
+      <w:start w:val="1"/>
+      <w:numFmt w:val="bullet"/>
+      <w:lvlText w:val="o"/>
+      <w:lvlJc w:val="left"/>
+      <w:pPr>
+        <w:ind w:left="3600" w:hanging="360"/>
+      </w:pPr>
+      <w:rPr>
+        <w:rFonts w:ascii="Courier New" w:hAnsi="Courier New" w:cs="Courier New" w:hint="default"/>
+      </w:rPr>
+    </w:lvl>
+    <w:lvl w:ilvl="5" w:tplc="08070005" w:tentative="1">
+      <w:start w:val="1"/>
+      <w:numFmt w:val="bullet"/>
+      <w:lvlText w:val=""/>
+      <w:lvlJc w:val="left"/>
+      <w:pPr>
+        <w:ind w:left="4320" w:hanging="360"/>
+      </w:pPr>
+      <w:rPr>
+        <w:rFonts w:ascii="Wingdings" w:hAnsi="Wingdings" w:hint="default"/>
+      </w:rPr>
+    </w:lvl>
+    <w:lvl w:ilvl="6" w:tplc="08070001" w:tentative="1">
+      <w:start w:val="1"/>
+      <w:numFmt w:val="bullet"/>
+      <w:lvlText w:val=""/>
+      <w:lvlJc w:val="left"/>
+      <w:pPr>
+        <w:ind w:left="5040" w:hanging="360"/>
+      </w:pPr>
+      <w:rPr>
+        <w:rFonts w:ascii="Symbol" w:hAnsi="Symbol" w:hint="default"/>
+      </w:rPr>
+    </w:lvl>
+    <w:lvl w:ilvl="7" w:tplc="08070003" w:tentative="1">
+      <w:start w:val="1"/>
+      <w:numFmt w:val="bullet"/>
+      <w:lvlText w:val="o"/>
+      <w:lvlJc w:val="left"/>
+      <w:pPr>
+        <w:ind w:left="5760" w:hanging="360"/>
+      </w:pPr>
+      <w:rPr>
+        <w:rFonts w:ascii="Courier New" w:hAnsi="Courier New" w:cs="Courier New" w:hint="default"/>
+      </w:rPr>
+    </w:lvl>
+    <w:lvl w:ilvl="8" w:tplc="08070005" w:tentative="1">
+      <w:start w:val="1"/>
+      <w:numFmt w:val="bullet"/>
+      <w:lvlText w:val=""/>
+      <w:lvlJc w:val="left"/>
+      <w:pPr>
+        <w:ind w:left="6480" w:hanging="360"/>
+      </w:pPr>
+      <w:rPr>
+        <w:rFonts w:ascii="Wingdings" w:hAnsi="Wingdings" w:hint="default"/>
+      </w:rPr>
+    </w:lvl>
+  </w:abstractNum>
+  <w:abstractNum w:abstractNumId="2" w15:restartNumberingAfterBreak="0">
+    <w:nsid w:val="12E633E8"/>
+    <w:multiLevelType w:val="hybridMultilevel"/>
+    <w:tmpl w:val="042A1FBA"/>
+    <w:lvl w:ilvl="0" w:tplc="08070001">
+      <w:start w:val="1"/>
+      <w:numFmt w:val="bullet"/>
+      <w:lvlText w:val=""/>
+      <w:lvlJc w:val="left"/>
+      <w:pPr>
+        <w:ind w:left="720" w:hanging="360"/>
+      </w:pPr>
+      <w:rPr>
+        <w:rFonts w:ascii="Symbol" w:hAnsi="Symbol" w:hint="default"/>
+      </w:rPr>
+    </w:lvl>
+    <w:lvl w:ilvl="1" w:tplc="08070003">
+      <w:start w:val="1"/>
+      <w:numFmt w:val="bullet"/>
+      <w:lvlText w:val="o"/>
+      <w:lvlJc w:val="left"/>
+      <w:pPr>
+        <w:ind w:left="1440" w:hanging="360"/>
+      </w:pPr>
+      <w:rPr>
+        <w:rFonts w:ascii="Courier New" w:hAnsi="Courier New" w:cs="Courier New" w:hint="default"/>
+      </w:rPr>
+    </w:lvl>
+    <w:lvl w:ilvl="2" w:tplc="08070005" w:tentative="1">
+      <w:start w:val="1"/>
+      <w:numFmt w:val="bullet"/>
+      <w:lvlText w:val=""/>
+      <w:lvlJc w:val="left"/>
+      <w:pPr>
+        <w:ind w:left="2160" w:hanging="360"/>
+      </w:pPr>
+      <w:rPr>
+        <w:rFonts w:ascii="Wingdings" w:hAnsi="Wingdings" w:hint="default"/>
+      </w:rPr>
+    </w:lvl>
+    <w:lvl w:ilvl="3" w:tplc="08070001" w:tentative="1">
+      <w:start w:val="1"/>
+      <w:numFmt w:val="bullet"/>
+      <w:lvlText w:val=""/>
+      <w:lvlJc w:val="left"/>
+      <w:pPr>
+        <w:ind w:left="2880" w:hanging="360"/>
+      </w:pPr>
+      <w:rPr>
+        <w:rFonts w:ascii="Symbol" w:hAnsi="Symbol" w:hint="default"/>
+      </w:rPr>
+    </w:lvl>
+    <w:lvl w:ilvl="4" w:tplc="08070003" w:tentative="1">
+      <w:start w:val="1"/>
+      <w:numFmt w:val="bullet"/>
+      <w:lvlText w:val="o"/>
+      <w:lvlJc w:val="left"/>
+      <w:pPr>
+        <w:ind w:left="3600" w:hanging="360"/>
+      </w:pPr>
+      <w:rPr>
+        <w:rFonts w:ascii="Courier New" w:hAnsi="Courier New" w:cs="Courier New" w:hint="default"/>
+      </w:rPr>
+    </w:lvl>
+    <w:lvl w:ilvl="5" w:tplc="08070005" w:tentative="1">
+      <w:start w:val="1"/>
+      <w:numFmt w:val="bullet"/>
+      <w:lvlText w:val=""/>
+      <w:lvlJc w:val="left"/>
+      <w:pPr>
+        <w:ind w:left="4320" w:hanging="360"/>
+      </w:pPr>
+      <w:rPr>
+        <w:rFonts w:ascii="Wingdings" w:hAnsi="Wingdings" w:hint="default"/>
+      </w:rPr>
+    </w:lvl>
+    <w:lvl w:ilvl="6" w:tplc="08070001" w:tentative="1">
+      <w:start w:val="1"/>
+      <w:numFmt w:val="bullet"/>
+      <w:lvlText w:val=""/>
+      <w:lvlJc w:val="left"/>
+      <w:pPr>
+        <w:ind w:left="5040" w:hanging="360"/>
+      </w:pPr>
+      <w:rPr>
+        <w:rFonts w:ascii="Symbol" w:hAnsi="Symbol" w:hint="default"/>
+      </w:rPr>
+    </w:lvl>
+    <w:lvl w:ilvl="7" w:tplc="08070003" w:tentative="1">
+      <w:start w:val="1"/>
+      <w:numFmt w:val="bullet"/>
+      <w:lvlText w:val="o"/>
+      <w:lvlJc w:val="left"/>
+      <w:pPr>
+        <w:ind w:left="5760" w:hanging="360"/>
+      </w:pPr>
+      <w:rPr>
+        <w:rFonts w:ascii="Courier New" w:hAnsi="Courier New" w:cs="Courier New" w:hint="default"/>
+      </w:rPr>
+    </w:lvl>
+    <w:lvl w:ilvl="8" w:tplc="08070005" w:tentative="1">
+      <w:start w:val="1"/>
+      <w:numFmt w:val="bullet"/>
+      <w:lvlText w:val=""/>
+      <w:lvlJc w:val="left"/>
+      <w:pPr>
+        <w:ind w:left="6480" w:hanging="360"/>
+      </w:pPr>
+      <w:rPr>
+        <w:rFonts w:ascii="Wingdings" w:hAnsi="Wingdings" w:hint="default"/>
+      </w:rPr>
+    </w:lvl>
+  </w:abstractNum>
+  <w:abstractNum w:abstractNumId="3" w15:restartNumberingAfterBreak="0">
+    <w:nsid w:val="17024F85"/>
+    <w:multiLevelType w:val="hybridMultilevel"/>
+    <w:tmpl w:val="B9F21E30"/>
+    <w:lvl w:ilvl="0" w:tplc="08070001">
+      <w:start w:val="1"/>
+      <w:numFmt w:val="bullet"/>
+      <w:lvlText w:val=""/>
+      <w:lvlJc w:val="left"/>
+      <w:pPr>
+        <w:ind w:left="720" w:hanging="360"/>
+      </w:pPr>
+      <w:rPr>
+        <w:rFonts w:ascii="Symbol" w:hAnsi="Symbol" w:hint="default"/>
+      </w:rPr>
+    </w:lvl>
+    <w:lvl w:ilvl="1" w:tplc="08070003" w:tentative="1">
+      <w:start w:val="1"/>
+      <w:numFmt w:val="bullet"/>
+      <w:lvlText w:val="o"/>
+      <w:lvlJc w:val="left"/>
+      <w:pPr>
+        <w:ind w:left="1440" w:hanging="360"/>
+      </w:pPr>
+      <w:rPr>
+        <w:rFonts w:ascii="Courier New" w:hAnsi="Courier New" w:cs="Courier New" w:hint="default"/>
+      </w:rPr>
+    </w:lvl>
+    <w:lvl w:ilvl="2" w:tplc="08070005" w:tentative="1">
+      <w:start w:val="1"/>
+      <w:numFmt w:val="bullet"/>
+      <w:lvlText w:val=""/>
+      <w:lvlJc w:val="left"/>
+      <w:pPr>
+        <w:ind w:left="2160" w:hanging="360"/>
+      </w:pPr>
+      <w:rPr>
+        <w:rFonts w:ascii="Wingdings" w:hAnsi="Wingdings" w:hint="default"/>
+      </w:rPr>
+    </w:lvl>
+    <w:lvl w:ilvl="3" w:tplc="08070001" w:tentative="1">
+      <w:start w:val="1"/>
+      <w:numFmt w:val="bullet"/>
+      <w:lvlText w:val=""/>
+      <w:lvlJc w:val="left"/>
+      <w:pPr>
+        <w:ind w:left="2880" w:hanging="360"/>
+      </w:pPr>
+      <w:rPr>
+        <w:rFonts w:ascii="Symbol" w:hAnsi="Symbol" w:hint="default"/>
+      </w:rPr>
+    </w:lvl>
+    <w:lvl w:ilvl="4" w:tplc="08070003" w:tentative="1">
+      <w:start w:val="1"/>
+      <w:numFmt w:val="bullet"/>
+      <w:lvlText w:val="o"/>
+      <w:lvlJc w:val="left"/>
+      <w:pPr>
+        <w:ind w:left="3600" w:hanging="360"/>
+      </w:pPr>
+      <w:rPr>
+        <w:rFonts w:ascii="Courier New" w:hAnsi="Courier New" w:cs="Courier New" w:hint="default"/>
+      </w:rPr>
+    </w:lvl>
+    <w:lvl w:ilvl="5" w:tplc="08070005" w:tentative="1">
+      <w:start w:val="1"/>
+      <w:numFmt w:val="bullet"/>
+      <w:lvlText w:val=""/>
+      <w:lvlJc w:val="left"/>
+      <w:pPr>
+        <w:ind w:left="4320" w:hanging="360"/>
+      </w:pPr>
+      <w:rPr>
+        <w:rFonts w:ascii="Wingdings" w:hAnsi="Wingdings" w:hint="default"/>
+      </w:rPr>
+    </w:lvl>
+    <w:lvl w:ilvl="6" w:tplc="08070001" w:tentative="1">
+      <w:start w:val="1"/>
+      <w:numFmt w:val="bullet"/>
+      <w:lvlText w:val=""/>
+      <w:lvlJc w:val="left"/>
+      <w:pPr>
+        <w:ind w:left="5040" w:hanging="360"/>
+      </w:pPr>
+      <w:rPr>
+        <w:rFonts w:ascii="Symbol" w:hAnsi="Symbol" w:hint="default"/>
+      </w:rPr>
+    </w:lvl>
+    <w:lvl w:ilvl="7" w:tplc="08070003" w:tentative="1">
+      <w:start w:val="1"/>
+      <w:numFmt w:val="bullet"/>
+      <w:lvlText w:val="o"/>
+      <w:lvlJc w:val="left"/>
+      <w:pPr>
+        <w:ind w:left="5760" w:hanging="360"/>
+      </w:pPr>
+      <w:rPr>
+        <w:rFonts w:ascii="Courier New" w:hAnsi="Courier New" w:cs="Courier New" w:hint="default"/>
+      </w:rPr>
+    </w:lvl>
+    <w:lvl w:ilvl="8" w:tplc="08070005" w:tentative="1">
+      <w:start w:val="1"/>
+      <w:numFmt w:val="bullet"/>
+      <w:lvlText w:val=""/>
+      <w:lvlJc w:val="left"/>
+      <w:pPr>
+        <w:ind w:left="6480" w:hanging="360"/>
+      </w:pPr>
+      <w:rPr>
+        <w:rFonts w:ascii="Wingdings" w:hAnsi="Wingdings" w:hint="default"/>
+      </w:rPr>
+    </w:lvl>
+  </w:abstractNum>
+  <w:abstractNum w:abstractNumId="4" w15:restartNumberingAfterBreak="0">
+    <w:nsid w:val="25072961"/>
+    <w:multiLevelType w:val="hybridMultilevel"/>
+    <w:tmpl w:val="3F04D9C6"/>
+    <w:lvl w:ilvl="0" w:tplc="08070001">
+      <w:start w:val="1"/>
+      <w:numFmt w:val="bullet"/>
+      <w:lvlText w:val=""/>
+      <w:lvlJc w:val="left"/>
+      <w:pPr>
+        <w:ind w:left="720" w:hanging="360"/>
+      </w:pPr>
+      <w:rPr>
+        <w:rFonts w:ascii="Symbol" w:hAnsi="Symbol" w:hint="default"/>
+      </w:rPr>
+    </w:lvl>
+    <w:lvl w:ilvl="1" w:tplc="08070003" w:tentative="1">
+      <w:start w:val="1"/>
+      <w:numFmt w:val="bullet"/>
+      <w:lvlText w:val="o"/>
+      <w:lvlJc w:val="left"/>
+      <w:pPr>
+        <w:ind w:left="1440" w:hanging="360"/>
+      </w:pPr>
+      <w:rPr>
+        <w:rFonts w:ascii="Courier New" w:hAnsi="Courier New" w:cs="Courier New" w:hint="default"/>
+      </w:rPr>
+    </w:lvl>
+    <w:lvl w:ilvl="2" w:tplc="08070005" w:tentative="1">
+      <w:start w:val="1"/>
+      <w:numFmt w:val="bullet"/>
+      <w:lvlText w:val=""/>
+      <w:lvlJc w:val="left"/>
+      <w:pPr>
+        <w:ind w:left="2160" w:hanging="360"/>
+      </w:pPr>
+      <w:rPr>
+        <w:rFonts w:ascii="Wingdings" w:hAnsi="Wingdings" w:hint="default"/>
+      </w:rPr>
+    </w:lvl>
+    <w:lvl w:ilvl="3" w:tplc="08070001" w:tentative="1">
+      <w:start w:val="1"/>
+      <w:numFmt w:val="bullet"/>
+      <w:lvlText w:val=""/>
+      <w:lvlJc w:val="left"/>
+      <w:pPr>
+        <w:ind w:left="2880" w:hanging="360"/>
+      </w:pPr>
+      <w:rPr>
+        <w:rFonts w:ascii="Symbol" w:hAnsi="Symbol" w:hint="default"/>
+      </w:rPr>
+    </w:lvl>
+    <w:lvl w:ilvl="4" w:tplc="08070003" w:tentative="1">
+      <w:start w:val="1"/>
+      <w:numFmt w:val="bullet"/>
+      <w:lvlText w:val="o"/>
+      <w:lvlJc w:val="left"/>
+      <w:pPr>
+        <w:ind w:left="3600" w:hanging="360"/>
+      </w:pPr>
+      <w:rPr>
+        <w:rFonts w:ascii="Courier New" w:hAnsi="Courier New" w:cs="Courier New" w:hint="default"/>
+      </w:rPr>
+    </w:lvl>
+    <w:lvl w:ilvl="5" w:tplc="08070005" w:tentative="1">
+      <w:start w:val="1"/>
+      <w:numFmt w:val="bullet"/>
+      <w:lvlText w:val=""/>
+      <w:lvlJc w:val="left"/>
+      <w:pPr>
+        <w:ind w:left="4320" w:hanging="360"/>
+      </w:pPr>
+      <w:rPr>
+        <w:rFonts w:ascii="Wingdings" w:hAnsi="Wingdings" w:hint="default"/>
+      </w:rPr>
+    </w:lvl>
+    <w:lvl w:ilvl="6" w:tplc="08070001" w:tentative="1">
+      <w:start w:val="1"/>
+      <w:numFmt w:val="bullet"/>
+      <w:lvlText w:val=""/>
+      <w:lvlJc w:val="left"/>
+      <w:pPr>
+        <w:ind w:left="5040" w:hanging="360"/>
+      </w:pPr>
+      <w:rPr>
+        <w:rFonts w:ascii="Symbol" w:hAnsi="Symbol" w:hint="default"/>
+      </w:rPr>
+    </w:lvl>
+    <w:lvl w:ilvl="7" w:tplc="08070003" w:tentative="1">
+      <w:start w:val="1"/>
+      <w:numFmt w:val="bullet"/>
+      <w:lvlText w:val="o"/>
+      <w:lvlJc w:val="left"/>
+      <w:pPr>
+        <w:ind w:left="5760" w:hanging="360"/>
+      </w:pPr>
+      <w:rPr>
+        <w:rFonts w:ascii="Courier New" w:hAnsi="Courier New" w:cs="Courier New" w:hint="default"/>
+      </w:rPr>
+    </w:lvl>
+    <w:lvl w:ilvl="8" w:tplc="08070005" w:tentative="1">
+      <w:start w:val="1"/>
+      <w:numFmt w:val="bullet"/>
+      <w:lvlText w:val=""/>
+      <w:lvlJc w:val="left"/>
+      <w:pPr>
+        <w:ind w:left="6480" w:hanging="360"/>
+      </w:pPr>
+      <w:rPr>
+        <w:rFonts w:ascii="Wingdings" w:hAnsi="Wingdings" w:hint="default"/>
+      </w:rPr>
+    </w:lvl>
+  </w:abstractNum>
+  <w:abstractNum w:abstractNumId="5" w15:restartNumberingAfterBreak="0">
+    <w:nsid w:val="3A3249DB"/>
+    <w:multiLevelType w:val="hybridMultilevel"/>
+    <w:tmpl w:val="7FF8E47E"/>
+    <w:lvl w:ilvl="0" w:tplc="08070001">
+      <w:start w:val="1"/>
+      <w:numFmt w:val="bullet"/>
+      <w:lvlText w:val=""/>
+      <w:lvlJc w:val="left"/>
+      <w:pPr>
+        <w:ind w:left="720" w:hanging="360"/>
+      </w:pPr>
+      <w:rPr>
+        <w:rFonts w:ascii="Symbol" w:hAnsi="Symbol" w:hint="default"/>
+      </w:rPr>
+    </w:lvl>
+    <w:lvl w:ilvl="1" w:tplc="08070003" w:tentative="1">
+      <w:start w:val="1"/>
+      <w:numFmt w:val="bullet"/>
+      <w:lvlText w:val="o"/>
+      <w:lvlJc w:val="left"/>
+      <w:pPr>
+        <w:ind w:left="1440" w:hanging="360"/>
+      </w:pPr>
+      <w:rPr>
+        <w:rFonts w:ascii="Courier New" w:hAnsi="Courier New" w:cs="Courier New" w:hint="default"/>
+      </w:rPr>
+    </w:lvl>
+    <w:lvl w:ilvl="2" w:tplc="08070005" w:tentative="1">
+      <w:start w:val="1"/>
+      <w:numFmt w:val="bullet"/>
+      <w:lvlText w:val=""/>
+      <w:lvlJc w:val="left"/>
+      <w:pPr>
+        <w:ind w:left="2160" w:hanging="360"/>
+      </w:pPr>
+      <w:rPr>
+        <w:rFonts w:ascii="Wingdings" w:hAnsi="Wingdings" w:hint="default"/>
+      </w:rPr>
+    </w:lvl>
+    <w:lvl w:ilvl="3" w:tplc="08070001" w:tentative="1">
+      <w:start w:val="1"/>
+      <w:numFmt w:val="bullet"/>
+      <w:lvlText w:val=""/>
+      <w:lvlJc w:val="left"/>
+      <w:pPr>
+        <w:ind w:left="2880" w:hanging="360"/>
+      </w:pPr>
+      <w:rPr>
+        <w:rFonts w:ascii="Symbol" w:hAnsi="Symbol" w:hint="default"/>
+      </w:rPr>
+    </w:lvl>
+    <w:lvl w:ilvl="4" w:tplc="08070003" w:tentative="1">
+      <w:start w:val="1"/>
+      <w:numFmt w:val="bullet"/>
+      <w:lvlText w:val="o"/>
+      <w:lvlJc w:val="left"/>
+      <w:pPr>
+        <w:ind w:left="3600" w:hanging="360"/>
+      </w:pPr>
+      <w:rPr>
+        <w:rFonts w:ascii="Courier New" w:hAnsi="Courier New" w:cs="Courier New" w:hint="default"/>
+      </w:rPr>
+    </w:lvl>
+    <w:lvl w:ilvl="5" w:tplc="08070005" w:tentative="1">
+      <w:start w:val="1"/>
+      <w:numFmt w:val="bullet"/>
+      <w:lvlText w:val=""/>
+      <w:lvlJc w:val="left"/>
+      <w:pPr>
+        <w:ind w:left="4320" w:hanging="360"/>
+      </w:pPr>
+      <w:rPr>
+        <w:rFonts w:ascii="Wingdings" w:hAnsi="Wingdings" w:hint="default"/>
+      </w:rPr>
+    </w:lvl>
+    <w:lvl w:ilvl="6" w:tplc="08070001" w:tentative="1">
+      <w:start w:val="1"/>
+      <w:numFmt w:val="bullet"/>
+      <w:lvlText w:val=""/>
+      <w:lvlJc w:val="left"/>
+      <w:pPr>
+        <w:ind w:left="5040" w:hanging="360"/>
+      </w:pPr>
+      <w:rPr>
+        <w:rFonts w:ascii="Symbol" w:hAnsi="Symbol" w:hint="default"/>
+      </w:rPr>
+    </w:lvl>
+    <w:lvl w:ilvl="7" w:tplc="08070003" w:tentative="1">
+      <w:start w:val="1"/>
+      <w:numFmt w:val="bullet"/>
+      <w:lvlText w:val="o"/>
+      <w:lvlJc w:val="left"/>
+      <w:pPr>
+        <w:ind w:left="5760" w:hanging="360"/>
+      </w:pPr>
+      <w:rPr>
+        <w:rFonts w:ascii="Courier New" w:hAnsi="Courier New" w:cs="Courier New" w:hint="default"/>
+      </w:rPr>
+    </w:lvl>
+    <w:lvl w:ilvl="8" w:tplc="08070005" w:tentative="1">
+      <w:start w:val="1"/>
+      <w:numFmt w:val="bullet"/>
+      <w:lvlText w:val=""/>
+      <w:lvlJc w:val="left"/>
+      <w:pPr>
+        <w:ind w:left="6480" w:hanging="360"/>
+      </w:pPr>
+      <w:rPr>
+        <w:rFonts w:ascii="Wingdings" w:hAnsi="Wingdings" w:hint="default"/>
+      </w:rPr>
+    </w:lvl>
+  </w:abstractNum>
+  <w:abstractNum w:abstractNumId="6" w15:restartNumberingAfterBreak="0">
     <w:nsid w:val="419F3DA0"/>
     <w:multiLevelType w:val="hybridMultilevel"/>
     <w:tmpl w:val="A588D5EA"/>
@@ -1454,7 +5694,7 @@
       </w:rPr>
     </w:lvl>
   </w:abstractNum>
-  <w:abstractNum w:abstractNumId="1" w15:restartNumberingAfterBreak="0">
+  <w:abstractNum w:abstractNumId="7" w15:restartNumberingAfterBreak="0">
     <w:nsid w:val="48674EA4"/>
     <w:multiLevelType w:val="multilevel"/>
     <w:tmpl w:val="08070025"/>
@@ -1550,16 +5790,34 @@
     </w:lvl>
   </w:abstractNum>
   <w:num w:numId="1">
+    <w:abstractNumId w:val="7"/>
+  </w:num>
+  <w:num w:numId="2">
+    <w:abstractNumId w:val="6"/>
+  </w:num>
+  <w:num w:numId="3">
+    <w:abstractNumId w:val="3"/>
+  </w:num>
+  <w:num w:numId="4">
+    <w:abstractNumId w:val="4"/>
+  </w:num>
+  <w:num w:numId="5">
     <w:abstractNumId w:val="1"/>
   </w:num>
-  <w:num w:numId="2">
+  <w:num w:numId="6">
+    <w:abstractNumId w:val="5"/>
+  </w:num>
+  <w:num w:numId="7">
     <w:abstractNumId w:val="0"/>
+  </w:num>
+  <w:num w:numId="8">
+    <w:abstractNumId w:val="2"/>
   </w:num>
 </w:numbering>
 </file>
 
 <file path=word/styles.xml><?xml version="1.0" encoding="utf-8"?>
-<w:styles xmlns:mc="http://schemas.openxmlformats.org/markup-compatibility/2006" xmlns:r="http://schemas.openxmlformats.org/officeDocument/2006/relationships" xmlns:w="http://schemas.openxmlformats.org/wordprocessingml/2006/main" xmlns:w14="http://schemas.microsoft.com/office/word/2010/wordml" xmlns:w15="http://schemas.microsoft.com/office/word/2012/wordml" mc:Ignorable="w14 w15">
+<w:styles xmlns:mc="http://schemas.openxmlformats.org/markup-compatibility/2006" xmlns:r="http://schemas.openxmlformats.org/officeDocument/2006/relationships" xmlns:w="http://schemas.openxmlformats.org/wordprocessingml/2006/main" xmlns:w14="http://schemas.microsoft.com/office/word/2010/wordml" xmlns:w15="http://schemas.microsoft.com/office/word/2012/wordml" xmlns:w16se="http://schemas.microsoft.com/office/word/2015/wordml/symex" mc:Ignorable="w14 w15 w16se">
   <w:docDefaults>
     <w:rPrDefault>
       <w:rPr>
@@ -1575,7 +5833,7 @@
       </w:pPr>
     </w:pPrDefault>
   </w:docDefaults>
-  <w:latentStyles w:defLockedState="0" w:defUIPriority="99" w:defSemiHidden="0" w:defUnhideWhenUsed="0" w:defQFormat="0" w:count="371">
+  <w:latentStyles w:defLockedState="0" w:defUIPriority="99" w:defSemiHidden="0" w:defUnhideWhenUsed="0" w:defQFormat="0" w:count="372">
     <w:lsdException w:name="Normal" w:uiPriority="0" w:qFormat="1"/>
     <w:lsdException w:name="heading 1" w:uiPriority="9" w:qFormat="1"/>
     <w:lsdException w:name="heading 2" w:semiHidden="1" w:uiPriority="9" w:unhideWhenUsed="1" w:qFormat="1"/>
@@ -1947,6 +6205,7 @@
     <w:lsdException w:name="List Table 5 Dark Accent 6" w:uiPriority="50"/>
     <w:lsdException w:name="List Table 6 Colorful Accent 6" w:uiPriority="51"/>
     <w:lsdException w:name="List Table 7 Colorful Accent 6" w:uiPriority="52"/>
+    <w:lsdException w:name="Mention" w:semiHidden="1" w:unhideWhenUsed="1"/>
   </w:latentStyles>
   <w:style w:type="paragraph" w:default="1" w:styleId="Standard">
     <w:name w:val="Normal"/>
@@ -2815,7 +7074,7 @@
 </file>
 
 <file path=customXml/itemProps2.xml><?xml version="1.0" encoding="utf-8"?>
-<ds:datastoreItem xmlns:ds="http://schemas.openxmlformats.org/officeDocument/2006/customXml" ds:itemID="{E0D0978A-4A49-4396-8D80-1764BC021D30}">
+<ds:datastoreItem xmlns:ds="http://schemas.openxmlformats.org/officeDocument/2006/customXml" ds:itemID="{B6F302D2-F448-4446-9EAD-1D152FE34CB8}">
   <ds:schemaRefs>
     <ds:schemaRef ds:uri="http://schemas.openxmlformats.org/officeDocument/2006/bibliography"/>
   </ds:schemaRefs>

</xml_diff>